<commit_message>
Aktualizacja 1.7 fixed basg
</commit_message>
<xml_diff>
--- a/Dokumentacja.docx
+++ b/Dokumentacja.docx
@@ -689,40 +689,19 @@
         <w:t>Netlify</w:t>
       </w:r>
       <w:r>
-        <w:rPr>
-          <w:color w:val="215E99" w:themeColor="text2" w:themeTint="BF"/>
-        </w:rPr>
-        <w:t xml:space="preserve"> </w:t>
-      </w:r>
-      <w:r>
-        <w:t xml:space="preserve">lub </w:t>
-      </w:r>
-      <w:r>
-        <w:rPr>
-          <w:rStyle w:val="Pogrubienie"/>
-          <w:color w:val="215E99" w:themeColor="text2" w:themeTint="BF"/>
-        </w:rPr>
-        <w:t>Vercel</w:t>
-      </w:r>
-      <w:r>
-        <w:t>: Darmowe platformy z obsługą Reacta.</w:t>
-      </w:r>
-    </w:p>
-    <w:p>
-      <w:r>
-        <w:t>lub</w:t>
-      </w:r>
-      <w:r>
-        <w:t xml:space="preserve"> </w:t>
-      </w:r>
-      <w:r>
-        <w:rPr>
-          <w:color w:val="215E99" w:themeColor="text2" w:themeTint="BF"/>
-        </w:rPr>
-        <w:t>GitHub Pages</w:t>
-      </w:r>
-      <w:r>
-        <w:t>.</w:t>
+        <w:t>: Darmow</w:t>
+      </w:r>
+      <w:r>
+        <w:t>a</w:t>
+      </w:r>
+      <w:r>
+        <w:t xml:space="preserve"> platform</w:t>
+      </w:r>
+      <w:r>
+        <w:t>a</w:t>
+      </w:r>
+      <w:r>
+        <w:t xml:space="preserve"> z obsługą Reacta.</w:t>
       </w:r>
     </w:p>
     <w:p/>
@@ -786,151 +765,228 @@
     <w:p/>
     <w:p/>
     <w:p/>
-    <w:p>
-      <w:pPr>
-        <w:rPr>
-          <w:lang w:val="en-GB"/>
-        </w:rPr>
-      </w:pPr>
-    </w:p>
-    <w:p>
-      <w:pPr>
-        <w:rPr>
-          <w:lang w:val="en-GB"/>
-        </w:rPr>
-      </w:pPr>
-      <w:r>
-        <w:rPr>
-          <w:lang w:val="en-GB"/>
+    <w:p/>
+    <w:p>
+      <w:r>
+        <w:t>frontend/</w:t>
+      </w:r>
+    </w:p>
+    <w:p>
+      <w:r>
+        <w:rPr>
+          <w:rFonts w:ascii="Arial" w:hAnsi="Arial" w:cs="Arial"/>
         </w:rPr>
         <w:lastRenderedPageBreak/>
-        <w:t>frontend/</w:t>
-      </w:r>
-    </w:p>
-    <w:p>
-      <w:pPr>
-        <w:rPr>
-          <w:lang w:val="en-GB"/>
-        </w:rPr>
-      </w:pPr>
+        <w:t>├</w:t>
+      </w:r>
+      <w:r>
+        <w:rPr>
+          <w:rFonts w:ascii="Calibri" w:hAnsi="Calibri" w:cs="Calibri"/>
+        </w:rPr>
+        <w:t>──</w:t>
+      </w:r>
+      <w:r>
+        <w:t xml:space="preserve"> src/</w:t>
+      </w:r>
+    </w:p>
+    <w:p>
+      <w:r>
+        <w:t xml:space="preserve">│   </w:t>
+      </w:r>
       <w:r>
         <w:rPr>
           <w:rFonts w:ascii="Arial" w:hAnsi="Arial" w:cs="Arial"/>
-          <w:lang w:val="en-GB"/>
         </w:rPr>
         <w:t>├</w:t>
       </w:r>
       <w:r>
         <w:rPr>
           <w:rFonts w:ascii="Calibri" w:hAnsi="Calibri" w:cs="Calibri"/>
-          <w:lang w:val="en-GB"/>
         </w:rPr>
         <w:t>──</w:t>
       </w:r>
       <w:r>
-        <w:rPr>
-          <w:lang w:val="en-GB"/>
-        </w:rPr>
-        <w:t xml:space="preserve"> src/</w:t>
-      </w:r>
-    </w:p>
-    <w:p>
-      <w:pPr>
-        <w:rPr>
-          <w:lang w:val="en-GB"/>
-        </w:rPr>
-      </w:pPr>
-      <w:r>
-        <w:rPr>
-          <w:lang w:val="en-GB"/>
-        </w:rPr>
+        <w:t xml:space="preserve"> components/</w:t>
+      </w:r>
+    </w:p>
+    <w:p>
+      <w:r>
+        <w:t xml:space="preserve">│   │   </w:t>
+      </w:r>
+      <w:r>
+        <w:rPr>
+          <w:rFonts w:ascii="Arial" w:hAnsi="Arial" w:cs="Arial"/>
+        </w:rPr>
+        <w:t>├</w:t>
+      </w:r>
+      <w:r>
+        <w:rPr>
+          <w:rFonts w:ascii="Calibri" w:hAnsi="Calibri" w:cs="Calibri"/>
+        </w:rPr>
+        <w:t>──</w:t>
+      </w:r>
+      <w:r>
+        <w:t xml:space="preserve"> Footer.jsx</w:t>
+      </w:r>
+    </w:p>
+    <w:p>
+      <w:r>
+        <w:t xml:space="preserve">│   │   </w:t>
+      </w:r>
+      <w:r>
+        <w:rPr>
+          <w:rFonts w:ascii="Arial" w:hAnsi="Arial" w:cs="Arial"/>
+        </w:rPr>
+        <w:t>├</w:t>
+      </w:r>
+      <w:r>
+        <w:rPr>
+          <w:rFonts w:ascii="Calibri" w:hAnsi="Calibri" w:cs="Calibri"/>
+        </w:rPr>
+        <w:t>──</w:t>
+      </w:r>
+      <w:r>
+        <w:t xml:space="preserve"> Footer.css         </w:t>
+      </w:r>
+    </w:p>
+    <w:p>
+      <w:r>
+        <w:t xml:space="preserve">│   │   </w:t>
+      </w:r>
+      <w:r>
+        <w:rPr>
+          <w:rFonts w:ascii="Arial" w:hAnsi="Arial" w:cs="Arial"/>
+        </w:rPr>
+        <w:t>├</w:t>
+      </w:r>
+      <w:r>
+        <w:rPr>
+          <w:rFonts w:ascii="Calibri" w:hAnsi="Calibri" w:cs="Calibri"/>
+        </w:rPr>
+        <w:t>──</w:t>
+      </w:r>
+      <w:r>
+        <w:t xml:space="preserve"> Header.jsx         </w:t>
+      </w:r>
+    </w:p>
+    <w:p>
+      <w:r>
+        <w:t xml:space="preserve">│   │   </w:t>
+      </w:r>
+      <w:r>
+        <w:rPr>
+          <w:rFonts w:ascii="Arial" w:hAnsi="Arial" w:cs="Arial"/>
+        </w:rPr>
+        <w:t>├</w:t>
+      </w:r>
+      <w:r>
+        <w:rPr>
+          <w:rFonts w:ascii="Calibri" w:hAnsi="Calibri" w:cs="Calibri"/>
+        </w:rPr>
+        <w:t>──</w:t>
+      </w:r>
+      <w:r>
+        <w:t xml:space="preserve"> Header.css         </w:t>
+      </w:r>
+    </w:p>
+    <w:p>
+      <w:r>
+        <w:t xml:space="preserve">│   │   </w:t>
+      </w:r>
+      <w:r>
+        <w:rPr>
+          <w:rFonts w:ascii="Arial" w:hAnsi="Arial" w:cs="Arial"/>
+        </w:rPr>
+        <w:t>├</w:t>
+      </w:r>
+      <w:r>
+        <w:rPr>
+          <w:rFonts w:ascii="Calibri" w:hAnsi="Calibri" w:cs="Calibri"/>
+        </w:rPr>
+        <w:t>──</w:t>
+      </w:r>
+      <w:r>
+        <w:t xml:space="preserve"> ContactForm.jsx</w:t>
+      </w:r>
+    </w:p>
+    <w:p>
+      <w:r>
+        <w:t xml:space="preserve">│   │   </w:t>
+      </w:r>
+      <w:r>
+        <w:rPr>
+          <w:rFonts w:ascii="Arial" w:hAnsi="Arial" w:cs="Arial"/>
+        </w:rPr>
+        <w:t>├</w:t>
+      </w:r>
+      <w:r>
+        <w:rPr>
+          <w:rFonts w:ascii="Calibri" w:hAnsi="Calibri" w:cs="Calibri"/>
+        </w:rPr>
+        <w:t>──</w:t>
+      </w:r>
+      <w:r>
+        <w:t xml:space="preserve"> ContactForm.css    </w:t>
+      </w:r>
+    </w:p>
+    <w:p>
+      <w:r>
         <w:t xml:space="preserve">│   </w:t>
       </w:r>
       <w:r>
         <w:rPr>
           <w:rFonts w:ascii="Arial" w:hAnsi="Arial" w:cs="Arial"/>
-          <w:lang w:val="en-GB"/>
         </w:rPr>
         <w:t>├</w:t>
       </w:r>
       <w:r>
         <w:rPr>
           <w:rFonts w:ascii="Calibri" w:hAnsi="Calibri" w:cs="Calibri"/>
-          <w:lang w:val="en-GB"/>
         </w:rPr>
         <w:t>──</w:t>
       </w:r>
       <w:r>
-        <w:rPr>
-          <w:lang w:val="en-GB"/>
-        </w:rPr>
-        <w:t xml:space="preserve"> components/</w:t>
-      </w:r>
-    </w:p>
-    <w:p>
-      <w:pPr>
-        <w:rPr>
-          <w:lang w:val="en-GB"/>
-        </w:rPr>
-      </w:pPr>
-      <w:r>
-        <w:rPr>
-          <w:lang w:val="en-GB"/>
-        </w:rPr>
+        <w:t xml:space="preserve"> pages/</w:t>
+      </w:r>
+    </w:p>
+    <w:p>
+      <w:r>
         <w:t xml:space="preserve">│   │   </w:t>
       </w:r>
       <w:r>
         <w:rPr>
           <w:rFonts w:ascii="Arial" w:hAnsi="Arial" w:cs="Arial"/>
-          <w:lang w:val="en-GB"/>
         </w:rPr>
         <w:t>├</w:t>
       </w:r>
       <w:r>
         <w:rPr>
           <w:rFonts w:ascii="Calibri" w:hAnsi="Calibri" w:cs="Calibri"/>
-          <w:lang w:val="en-GB"/>
         </w:rPr>
         <w:t>──</w:t>
       </w:r>
       <w:r>
-        <w:rPr>
-          <w:lang w:val="en-GB"/>
-        </w:rPr>
-        <w:t xml:space="preserve"> Footer.jsx</w:t>
-      </w:r>
-    </w:p>
-    <w:p>
-      <w:pPr>
-        <w:rPr>
-          <w:lang w:val="en-GB"/>
-        </w:rPr>
-      </w:pPr>
-      <w:r>
-        <w:rPr>
-          <w:lang w:val="en-GB"/>
-        </w:rPr>
+        <w:t xml:space="preserve"> Home.jsx</w:t>
+      </w:r>
+    </w:p>
+    <w:p>
+      <w:r>
         <w:t xml:space="preserve">│   │   </w:t>
       </w:r>
       <w:r>
         <w:rPr>
           <w:rFonts w:ascii="Arial" w:hAnsi="Arial" w:cs="Arial"/>
-          <w:lang w:val="en-GB"/>
         </w:rPr>
         <w:t>├</w:t>
       </w:r>
       <w:r>
         <w:rPr>
           <w:rFonts w:ascii="Calibri" w:hAnsi="Calibri" w:cs="Calibri"/>
-          <w:lang w:val="en-GB"/>
         </w:rPr>
         <w:t>──</w:t>
       </w:r>
       <w:r>
-        <w:rPr>
-          <w:lang w:val="en-GB"/>
-        </w:rPr>
-        <w:t xml:space="preserve"> Footer.css         </w:t>
+        <w:t xml:space="preserve"> Home.css           </w:t>
       </w:r>
     </w:p>
     <w:p>
@@ -950,7 +1006,7 @@
         <w:t>──</w:t>
       </w:r>
       <w:r>
-        <w:t xml:space="preserve"> Header.jsx         </w:t>
+        <w:t xml:space="preserve"> Contact.jsx</w:t>
       </w:r>
     </w:p>
     <w:p>
@@ -970,7 +1026,7 @@
         <w:t>──</w:t>
       </w:r>
       <w:r>
-        <w:t xml:space="preserve"> Header.css         </w:t>
+        <w:t xml:space="preserve"> Contact.css        </w:t>
       </w:r>
     </w:p>
     <w:p>
@@ -990,7 +1046,7 @@
         <w:t>──</w:t>
       </w:r>
       <w:r>
-        <w:t xml:space="preserve"> ContactForm.jsx</w:t>
+        <w:t xml:space="preserve"> Menu.jsx</w:t>
       </w:r>
     </w:p>
     <w:p>
@@ -1004,13 +1060,37 @@
         <w:t>├</w:t>
       </w:r>
       <w:r>
+        <w:t xml:space="preserve">── Menu.css           </w:t>
+      </w:r>
+    </w:p>
+    <w:p>
+      <w:r>
+        <w:t>│   │   └── News.jsx</w:t>
+      </w:r>
+    </w:p>
+    <w:p>
+      <w:r>
+        <w:t xml:space="preserve">│   │   └── News.css           </w:t>
+      </w:r>
+    </w:p>
+    <w:p>
+      <w:r>
+        <w:t xml:space="preserve">│   </w:t>
+      </w:r>
+      <w:r>
+        <w:rPr>
+          <w:rFonts w:ascii="Arial" w:hAnsi="Arial" w:cs="Arial"/>
+        </w:rPr>
+        <w:t>├</w:t>
+      </w:r>
+      <w:r>
         <w:rPr>
           <w:rFonts w:ascii="Calibri" w:hAnsi="Calibri" w:cs="Calibri"/>
         </w:rPr>
         <w:t>──</w:t>
       </w:r>
       <w:r>
-        <w:t xml:space="preserve"> ContactForm.css    </w:t>
+        <w:t xml:space="preserve"> App.jsx</w:t>
       </w:r>
     </w:p>
     <w:p>
@@ -1030,12 +1110,12 @@
         <w:t>──</w:t>
       </w:r>
       <w:r>
-        <w:t xml:space="preserve"> pages/</w:t>
-      </w:r>
-    </w:p>
-    <w:p>
-      <w:r>
-        <w:t xml:space="preserve">│   │   </w:t>
+        <w:t xml:space="preserve"> routing.js</w:t>
+      </w:r>
+    </w:p>
+    <w:p>
+      <w:r>
+        <w:t xml:space="preserve">│   </w:t>
       </w:r>
       <w:r>
         <w:rPr>
@@ -1050,12 +1130,12 @@
         <w:t>──</w:t>
       </w:r>
       <w:r>
-        <w:t xml:space="preserve"> Home.jsx</w:t>
-      </w:r>
-    </w:p>
-    <w:p>
-      <w:r>
-        <w:t xml:space="preserve">│   │   </w:t>
+        <w:t xml:space="preserve"> index.css              </w:t>
+      </w:r>
+    </w:p>
+    <w:p>
+      <w:r>
+        <w:t xml:space="preserve">│   </w:t>
       </w:r>
       <w:r>
         <w:rPr>
@@ -1070,296 +1150,36 @@
         <w:t>──</w:t>
       </w:r>
       <w:r>
-        <w:t xml:space="preserve"> Home.css           </w:t>
-      </w:r>
-    </w:p>
-    <w:p>
-      <w:r>
-        <w:t xml:space="preserve">│   │   </w:t>
-      </w:r>
-      <w:r>
-        <w:rPr>
-          <w:rFonts w:ascii="Arial" w:hAnsi="Arial" w:cs="Arial"/>
-        </w:rPr>
-        <w:t>├</w:t>
-      </w:r>
-      <w:r>
-        <w:rPr>
-          <w:rFonts w:ascii="Calibri" w:hAnsi="Calibri" w:cs="Calibri"/>
-        </w:rPr>
-        <w:t>──</w:t>
-      </w:r>
-      <w:r>
-        <w:t xml:space="preserve"> Contact.jsx</w:t>
-      </w:r>
-    </w:p>
-    <w:p>
-      <w:r>
-        <w:t xml:space="preserve">│   │   </w:t>
-      </w:r>
-      <w:r>
-        <w:rPr>
-          <w:rFonts w:ascii="Arial" w:hAnsi="Arial" w:cs="Arial"/>
-        </w:rPr>
-        <w:t>├</w:t>
-      </w:r>
-      <w:r>
-        <w:rPr>
-          <w:rFonts w:ascii="Calibri" w:hAnsi="Calibri" w:cs="Calibri"/>
-        </w:rPr>
-        <w:t>──</w:t>
-      </w:r>
-      <w:r>
-        <w:t xml:space="preserve"> Contact.css        </w:t>
-      </w:r>
-    </w:p>
-    <w:p>
-      <w:r>
-        <w:t xml:space="preserve">│   │   </w:t>
-      </w:r>
-      <w:r>
-        <w:rPr>
-          <w:rFonts w:ascii="Arial" w:hAnsi="Arial" w:cs="Arial"/>
-        </w:rPr>
-        <w:t>├</w:t>
-      </w:r>
-      <w:r>
-        <w:rPr>
-          <w:rFonts w:ascii="Calibri" w:hAnsi="Calibri" w:cs="Calibri"/>
-        </w:rPr>
-        <w:t>──</w:t>
-      </w:r>
-      <w:r>
-        <w:t xml:space="preserve"> Menu.jsx</w:t>
-      </w:r>
-    </w:p>
-    <w:p>
-      <w:r>
-        <w:t xml:space="preserve">│   │   </w:t>
-      </w:r>
-      <w:r>
-        <w:rPr>
-          <w:rFonts w:ascii="Arial" w:hAnsi="Arial" w:cs="Arial"/>
-        </w:rPr>
-        <w:t>├</w:t>
-      </w:r>
-      <w:r>
-        <w:t xml:space="preserve">── Menu.css           </w:t>
-      </w:r>
-    </w:p>
-    <w:p>
-      <w:r>
-        <w:t>│   │   └── News.jsx</w:t>
-      </w:r>
-    </w:p>
-    <w:p>
-      <w:r>
-        <w:t xml:space="preserve">│   │   └── News.css           </w:t>
-      </w:r>
-    </w:p>
-    <w:p>
-      <w:r>
-        <w:t xml:space="preserve">│   </w:t>
-      </w:r>
-      <w:r>
-        <w:rPr>
-          <w:rFonts w:ascii="Arial" w:hAnsi="Arial" w:cs="Arial"/>
-        </w:rPr>
-        <w:t>├</w:t>
-      </w:r>
-      <w:r>
-        <w:rPr>
-          <w:rFonts w:ascii="Calibri" w:hAnsi="Calibri" w:cs="Calibri"/>
-        </w:rPr>
-        <w:t>──</w:t>
-      </w:r>
-      <w:r>
-        <w:t xml:space="preserve"> App.jsx</w:t>
-      </w:r>
-    </w:p>
-    <w:p>
-      <w:r>
-        <w:t xml:space="preserve">│   </w:t>
-      </w:r>
-      <w:r>
-        <w:rPr>
-          <w:rFonts w:ascii="Arial" w:hAnsi="Arial" w:cs="Arial"/>
-        </w:rPr>
-        <w:t>├</w:t>
-      </w:r>
-      <w:r>
-        <w:rPr>
-          <w:rFonts w:ascii="Calibri" w:hAnsi="Calibri" w:cs="Calibri"/>
-        </w:rPr>
-        <w:t>──</w:t>
-      </w:r>
-      <w:r>
-        <w:t xml:space="preserve"> routing.js</w:t>
-      </w:r>
-    </w:p>
-    <w:p>
-      <w:r>
-        <w:t xml:space="preserve">│   </w:t>
-      </w:r>
-      <w:r>
-        <w:rPr>
-          <w:rFonts w:ascii="Arial" w:hAnsi="Arial" w:cs="Arial"/>
-        </w:rPr>
-        <w:t>├</w:t>
-      </w:r>
-      <w:r>
-        <w:rPr>
-          <w:rFonts w:ascii="Calibri" w:hAnsi="Calibri" w:cs="Calibri"/>
-        </w:rPr>
-        <w:t>──</w:t>
-      </w:r>
-      <w:r>
-        <w:t xml:space="preserve"> index.css              </w:t>
-      </w:r>
-    </w:p>
-    <w:p>
-      <w:r>
-        <w:t xml:space="preserve">│   </w:t>
-      </w:r>
-      <w:r>
-        <w:rPr>
-          <w:rFonts w:ascii="Arial" w:hAnsi="Arial" w:cs="Arial"/>
-        </w:rPr>
-        <w:t>├</w:t>
-      </w:r>
-      <w:r>
-        <w:rPr>
-          <w:rFonts w:ascii="Calibri" w:hAnsi="Calibri" w:cs="Calibri"/>
-        </w:rPr>
-        <w:t>──</w:t>
-      </w:r>
-      <w:r>
         <w:t xml:space="preserve"> main.jsx (lub index.js)</w:t>
       </w:r>
     </w:p>
     <w:p>
-      <w:pPr>
-        <w:rPr>
-          <w:lang w:val="en-GB"/>
-        </w:rPr>
-      </w:pPr>
-      <w:r>
-        <w:rPr>
-          <w:lang w:val="en-GB"/>
-        </w:rPr>
+      <w:r>
         <w:t>└── public/</w:t>
       </w:r>
     </w:p>
     <w:p>
-      <w:pPr>
-        <w:rPr>
-          <w:lang w:val="en-GB"/>
-        </w:rPr>
-      </w:pPr>
-      <w:r>
-        <w:rPr>
-          <w:lang w:val="en-GB"/>
-        </w:rPr>
+      <w:r>
         <w:t xml:space="preserve">    └── index.html</w:t>
       </w:r>
     </w:p>
     <w:p>
-      <w:pPr>
-        <w:rPr>
-          <w:lang w:val="en-GB"/>
-        </w:rPr>
-      </w:pPr>
-      <w:r>
-        <w:rPr>
-          <w:lang w:val="en-GB"/>
-        </w:rPr>
+      <w:r>
         <w:t>└── package.json</w:t>
       </w:r>
     </w:p>
-    <w:p>
-      <w:pPr>
-        <w:rPr>
-          <w:lang w:val="en-GB"/>
-        </w:rPr>
-      </w:pPr>
-    </w:p>
-    <w:p>
-      <w:pPr>
-        <w:rPr>
-          <w:lang w:val="en-GB"/>
-        </w:rPr>
-      </w:pPr>
-    </w:p>
-    <w:p>
-      <w:pPr>
-        <w:rPr>
-          <w:lang w:val="en-GB"/>
-        </w:rPr>
-      </w:pPr>
-    </w:p>
-    <w:p>
-      <w:pPr>
-        <w:rPr>
-          <w:lang w:val="en-GB"/>
-        </w:rPr>
-      </w:pPr>
-    </w:p>
-    <w:p>
-      <w:pPr>
-        <w:rPr>
-          <w:lang w:val="en-GB"/>
-        </w:rPr>
-      </w:pPr>
-    </w:p>
-    <w:p>
-      <w:pPr>
-        <w:rPr>
-          <w:lang w:val="en-GB"/>
-        </w:rPr>
-      </w:pPr>
-    </w:p>
-    <w:p>
-      <w:pPr>
-        <w:rPr>
-          <w:lang w:val="en-GB"/>
-        </w:rPr>
-      </w:pPr>
-    </w:p>
-    <w:p>
-      <w:pPr>
-        <w:rPr>
-          <w:lang w:val="en-GB"/>
-        </w:rPr>
-      </w:pPr>
-    </w:p>
-    <w:p>
-      <w:pPr>
-        <w:rPr>
-          <w:lang w:val="en-GB"/>
-        </w:rPr>
-      </w:pPr>
-    </w:p>
-    <w:p>
-      <w:pPr>
-        <w:rPr>
-          <w:lang w:val="en-GB"/>
-        </w:rPr>
-      </w:pPr>
-    </w:p>
-    <w:p>
-      <w:pPr>
-        <w:rPr>
-          <w:lang w:val="en-GB"/>
-        </w:rPr>
-      </w:pPr>
-    </w:p>
-    <w:p>
-      <w:pPr>
-        <w:rPr>
-          <w:lang w:val="en-GB"/>
-        </w:rPr>
-      </w:pPr>
-    </w:p>
+    <w:p/>
+    <w:p/>
+    <w:p/>
+    <w:p/>
+    <w:p/>
+    <w:p/>
+    <w:p/>
+    <w:p/>
+    <w:p/>
+    <w:p/>
+    <w:p/>
+    <w:p/>
     <w:p>
       <w:pPr>
         <w:pStyle w:val="Nagwek3"/>

</xml_diff>

<commit_message>
Aktualizacja 2.6 - Menu animacje
</commit_message>
<xml_diff>
--- a/Dokumentacja.docx
+++ b/Dokumentacja.docx
@@ -348,6 +348,9 @@
           <w:lang w:eastAsia="pl-PL"/>
         </w:rPr>
       </w:pPr>
+      <w:r>
+        <w:t>Aby użyć ikon Font Awesome, zainstaluj bibliotekę:</w:t>
+      </w:r>
     </w:p>
     <w:p>
       <w:pPr>
@@ -359,6 +362,15 @@
           <w:lang w:eastAsia="pl-PL"/>
         </w:rPr>
       </w:pPr>
+      <w:r>
+        <w:rPr>
+          <w:rFonts w:ascii="Times New Roman" w:eastAsia="Times New Roman" w:hAnsi="Times New Roman" w:cs="Times New Roman"/>
+          <w:sz w:val="24"/>
+          <w:szCs w:val="24"/>
+          <w:lang w:eastAsia="pl-PL"/>
+        </w:rPr>
+        <w:t>npm install @fortawesome/fontawesome-free</w:t>
+      </w:r>
     </w:p>
     <w:p>
       <w:pPr>

</xml_diff>

<commit_message>
Aktualizacja 6.0 - update DB
</commit_message>
<xml_diff>
--- a/Dokumentacja.docx
+++ b/Dokumentacja.docx
@@ -204,6 +204,9 @@
         <w:pStyle w:val="Nagwek1"/>
         <w:spacing w:before="480" w:after="120"/>
         <w:ind w:left="720" w:hanging="360"/>
+        <w:rPr>
+          <w:lang w:val="en-GB"/>
+        </w:rPr>
       </w:pPr>
       <w:r>
         <w:rPr>
@@ -211,6 +214,7 @@
           <w:color w:val="000000"/>
           <w:sz w:val="46"/>
           <w:szCs w:val="46"/>
+          <w:lang w:val="en-GB"/>
         </w:rPr>
         <w:lastRenderedPageBreak/>
         <w:t>·</w:t>
@@ -222,6 +226,7 @@
           <w:color w:val="000000"/>
           <w:sz w:val="14"/>
           <w:szCs w:val="14"/>
+          <w:lang w:val="en-GB"/>
         </w:rPr>
         <w:t xml:space="preserve">      </w:t>
       </w:r>
@@ -231,6 +236,7 @@
           <w:color w:val="000000"/>
           <w:sz w:val="46"/>
           <w:szCs w:val="46"/>
+          <w:lang w:val="en-GB"/>
         </w:rPr>
         <w:t>Front-end: React + Tailwind CSS , React Hook Form do formularzy, React Router do routingu(AOS.js dla animacji na stronie).</w:t>
       </w:r>
@@ -239,13 +245,17 @@
       <w:pPr>
         <w:pStyle w:val="NormalnyWeb"/>
         <w:spacing w:before="240" w:beforeAutospacing="0" w:after="240" w:afterAutospacing="0"/>
-      </w:pPr>
-      <w:r>
-        <w:rPr>
-          <w:rFonts w:ascii="Arial" w:hAnsi="Arial" w:cs="Arial"/>
-          <w:color w:val="000000"/>
-          <w:sz w:val="22"/>
-          <w:szCs w:val="22"/>
+        <w:rPr>
+          <w:lang w:val="en-GB"/>
+        </w:rPr>
+      </w:pPr>
+      <w:r>
+        <w:rPr>
+          <w:rFonts w:ascii="Arial" w:hAnsi="Arial" w:cs="Arial"/>
+          <w:color w:val="000000"/>
+          <w:sz w:val="22"/>
+          <w:szCs w:val="22"/>
+          <w:lang w:val="en-GB"/>
         </w:rPr>
         <w:t> </w:t>
       </w:r>
@@ -1462,14 +1472,14 @@
         </w:numPr>
         <w:spacing w:before="240" w:beforeAutospacing="0" w:after="240" w:afterAutospacing="0"/>
         <w:rPr>
-          <w:color w:val="FF0000"/>
+          <w:color w:val="000000" w:themeColor="text1"/>
         </w:rPr>
       </w:pPr>
       <w:r>
         <w:rPr>
           <w:b/>
           <w:bCs/>
-          <w:color w:val="FF0000"/>
+          <w:color w:val="000000" w:themeColor="text1"/>
         </w:rPr>
         <w:t>Google Maps API</w:t>
       </w:r>
@@ -1485,14 +1495,14 @@
         <w:textAlignment w:val="baseline"/>
         <w:rPr>
           <w:rFonts w:ascii="Arial" w:hAnsi="Arial" w:cs="Arial"/>
-          <w:color w:val="FF0000"/>
-          <w:sz w:val="22"/>
-          <w:szCs w:val="22"/>
-        </w:rPr>
-      </w:pPr>
-      <w:r>
-        <w:rPr>
-          <w:color w:val="FF0000"/>
+          <w:color w:val="000000" w:themeColor="text1"/>
+          <w:sz w:val="22"/>
+          <w:szCs w:val="22"/>
+        </w:rPr>
+      </w:pPr>
+      <w:r>
+        <w:rPr>
+          <w:color w:val="000000" w:themeColor="text1"/>
         </w:rPr>
         <w:t>Do integracji mapy z lokalizacją cukierni.</w:t>
       </w:r>
@@ -1507,20 +1517,20 @@
         <w:spacing w:before="0" w:beforeAutospacing="0" w:after="240" w:afterAutospacing="0"/>
         <w:textAlignment w:val="baseline"/>
         <w:rPr>
-          <w:color w:val="FF0000"/>
+          <w:color w:val="000000" w:themeColor="text1"/>
         </w:rPr>
       </w:pPr>
       <w:r>
         <w:rPr>
           <w:b/>
           <w:bCs/>
-          <w:color w:val="FF0000"/>
+          <w:color w:val="000000" w:themeColor="text1"/>
         </w:rPr>
         <w:t>GET /api/location</w:t>
       </w:r>
       <w:r>
         <w:rPr>
-          <w:color w:val="FF0000"/>
+          <w:color w:val="000000" w:themeColor="text1"/>
         </w:rPr>
         <w:t xml:space="preserve"> – Pobiera współrzędne cukierni do wyświetlenia na mapie.</w:t>
       </w:r>
@@ -1531,10 +1541,36 @@
         <w:spacing w:before="0" w:beforeAutospacing="0" w:after="240" w:afterAutospacing="0"/>
         <w:ind w:left="720"/>
         <w:textAlignment w:val="baseline"/>
-        <w:rPr>
-          <w:color w:val="000000"/>
-        </w:rPr>
-      </w:pPr>
+      </w:pPr>
+      <w:r>
+        <w:rPr>
+          <w:rStyle w:val="Pogrubienie"/>
+        </w:rPr>
+        <w:t>Dostawca mapy</w:t>
+      </w:r>
+      <w:r>
+        <w:t>: OpenStreetMap</w:t>
+      </w:r>
+    </w:p>
+    <w:p>
+      <w:pPr>
+        <w:pStyle w:val="NormalnyWeb"/>
+        <w:spacing w:before="0" w:beforeAutospacing="0" w:after="240" w:afterAutospacing="0"/>
+        <w:ind w:left="720"/>
+        <w:textAlignment w:val="baseline"/>
+        <w:rPr>
+          <w:color w:val="000000"/>
+        </w:rPr>
+      </w:pPr>
+      <w:r>
+        <w:rPr>
+          <w:rStyle w:val="Pogrubienie"/>
+        </w:rPr>
+        <w:t>Biblioteka mapowa</w:t>
+      </w:r>
+      <w:r>
+        <w:t>: Leaflet</w:t>
+      </w:r>
     </w:p>
     <w:p>
       <w:pPr>
@@ -1723,6 +1759,7 @@
         <w:ind w:left="360"/>
         <w:jc w:val="center"/>
         <w:rPr>
+          <w:color w:val="auto"/>
           <w:sz w:val="40"/>
           <w:szCs w:val="40"/>
         </w:rPr>
@@ -1730,7 +1767,7 @@
       <w:r>
         <w:rPr>
           <w:rFonts w:ascii="Arial" w:hAnsi="Arial" w:cs="Arial"/>
-          <w:color w:val="000000"/>
+          <w:color w:val="auto"/>
           <w:sz w:val="40"/>
           <w:szCs w:val="40"/>
         </w:rPr>
@@ -1742,11 +1779,14 @@
       <w:pPr>
         <w:pStyle w:val="Nagwek4"/>
         <w:spacing w:before="240" w:beforeAutospacing="0" w:after="40" w:afterAutospacing="0"/>
-      </w:pPr>
-      <w:r>
-        <w:rPr>
-          <w:rFonts w:ascii="Arial" w:hAnsi="Arial" w:cs="Arial"/>
-          <w:color w:val="000000"/>
+        <w:rPr>
+          <w:color w:val="FF0000"/>
+        </w:rPr>
+      </w:pPr>
+      <w:r>
+        <w:rPr>
+          <w:rFonts w:ascii="Arial" w:hAnsi="Arial" w:cs="Arial"/>
+          <w:color w:val="FF0000"/>
           <w:sz w:val="22"/>
           <w:szCs w:val="22"/>
         </w:rPr>
@@ -1755,7 +1795,7 @@
       <w:r>
         <w:rPr>
           <w:rFonts w:ascii="Courier New" w:hAnsi="Courier New" w:cs="Courier New"/>
-          <w:color w:val="000000"/>
+          <w:color w:val="FF0000"/>
           <w:sz w:val="22"/>
           <w:szCs w:val="22"/>
         </w:rPr>
@@ -1764,7 +1804,7 @@
       <w:r>
         <w:rPr>
           <w:rFonts w:ascii="Arial" w:hAnsi="Arial" w:cs="Arial"/>
-          <w:color w:val="000000"/>
+          <w:color w:val="FF0000"/>
           <w:sz w:val="22"/>
           <w:szCs w:val="22"/>
         </w:rPr>
@@ -1782,7 +1822,7 @@
         <w:textAlignment w:val="baseline"/>
         <w:rPr>
           <w:rFonts w:ascii="Arial" w:hAnsi="Arial" w:cs="Arial"/>
-          <w:color w:val="000000"/>
+          <w:color w:val="FF0000"/>
           <w:sz w:val="22"/>
           <w:szCs w:val="22"/>
         </w:rPr>
@@ -1792,7 +1832,7 @@
           <w:rFonts w:ascii="Arial" w:hAnsi="Arial" w:cs="Arial"/>
           <w:b/>
           <w:bCs/>
-          <w:color w:val="000000"/>
+          <w:color w:val="FF0000"/>
           <w:sz w:val="22"/>
           <w:szCs w:val="22"/>
         </w:rPr>
@@ -1810,7 +1850,7 @@
         <w:textAlignment w:val="baseline"/>
         <w:rPr>
           <w:rFonts w:ascii="Arial" w:hAnsi="Arial" w:cs="Arial"/>
-          <w:color w:val="000000"/>
+          <w:color w:val="FF0000"/>
           <w:sz w:val="22"/>
           <w:szCs w:val="22"/>
         </w:rPr>
@@ -1820,7 +1860,7 @@
           <w:rFonts w:ascii="Arial" w:hAnsi="Arial" w:cs="Arial"/>
           <w:b/>
           <w:bCs/>
-          <w:color w:val="000000"/>
+          <w:color w:val="FF0000"/>
           <w:sz w:val="22"/>
           <w:szCs w:val="22"/>
         </w:rPr>
@@ -1829,7 +1869,7 @@
       <w:r>
         <w:rPr>
           <w:rFonts w:ascii="Arial" w:hAnsi="Arial" w:cs="Arial"/>
-          <w:color w:val="000000"/>
+          <w:color w:val="FF0000"/>
           <w:sz w:val="22"/>
           <w:szCs w:val="22"/>
         </w:rPr>
@@ -1838,7 +1878,7 @@
       <w:r>
         <w:rPr>
           <w:rFonts w:ascii="Courier New" w:hAnsi="Courier New" w:cs="Courier New"/>
-          <w:color w:val="000000"/>
+          <w:color w:val="FF0000"/>
           <w:sz w:val="22"/>
           <w:szCs w:val="22"/>
         </w:rPr>
@@ -1856,7 +1896,7 @@
         <w:textAlignment w:val="baseline"/>
         <w:rPr>
           <w:rFonts w:ascii="Arial" w:hAnsi="Arial" w:cs="Arial"/>
-          <w:color w:val="000000"/>
+          <w:color w:val="FF0000"/>
           <w:sz w:val="22"/>
           <w:szCs w:val="22"/>
         </w:rPr>
@@ -1866,7 +1906,7 @@
           <w:rFonts w:ascii="Arial" w:hAnsi="Arial" w:cs="Arial"/>
           <w:b/>
           <w:bCs/>
-          <w:color w:val="000000"/>
+          <w:color w:val="FF0000"/>
           <w:sz w:val="22"/>
           <w:szCs w:val="22"/>
         </w:rPr>
@@ -1875,7 +1915,7 @@
       <w:r>
         <w:rPr>
           <w:rFonts w:ascii="Arial" w:hAnsi="Arial" w:cs="Arial"/>
-          <w:color w:val="000000"/>
+          <w:color w:val="FF0000"/>
           <w:sz w:val="22"/>
           <w:szCs w:val="22"/>
         </w:rPr>
@@ -1893,7 +1933,7 @@
         <w:textAlignment w:val="baseline"/>
         <w:rPr>
           <w:rFonts w:ascii="Arial" w:hAnsi="Arial" w:cs="Arial"/>
-          <w:color w:val="000000"/>
+          <w:color w:val="FF0000"/>
           <w:sz w:val="22"/>
           <w:szCs w:val="22"/>
         </w:rPr>
@@ -1903,7 +1943,7 @@
           <w:rFonts w:ascii="Arial" w:hAnsi="Arial" w:cs="Arial"/>
           <w:b/>
           <w:bCs/>
-          <w:color w:val="000000"/>
+          <w:color w:val="FF0000"/>
           <w:sz w:val="22"/>
           <w:szCs w:val="22"/>
         </w:rPr>
@@ -1921,7 +1961,7 @@
         <w:textAlignment w:val="baseline"/>
         <w:rPr>
           <w:rFonts w:ascii="Arial" w:hAnsi="Arial" w:cs="Arial"/>
-          <w:color w:val="000000"/>
+          <w:color w:val="FF0000"/>
           <w:sz w:val="22"/>
           <w:szCs w:val="22"/>
         </w:rPr>
@@ -1931,7 +1971,7 @@
           <w:rFonts w:ascii="Arial" w:hAnsi="Arial" w:cs="Arial"/>
           <w:b/>
           <w:bCs/>
-          <w:color w:val="000000"/>
+          <w:color w:val="FF0000"/>
           <w:sz w:val="22"/>
           <w:szCs w:val="22"/>
         </w:rPr>
@@ -1940,7 +1980,7 @@
       <w:r>
         <w:rPr>
           <w:rFonts w:ascii="Arial" w:hAnsi="Arial" w:cs="Arial"/>
-          <w:color w:val="000000"/>
+          <w:color w:val="FF0000"/>
           <w:sz w:val="22"/>
           <w:szCs w:val="22"/>
         </w:rPr>
@@ -1949,7 +1989,7 @@
       <w:r>
         <w:rPr>
           <w:rFonts w:ascii="Courier New" w:hAnsi="Courier New" w:cs="Courier New"/>
-          <w:color w:val="000000"/>
+          <w:color w:val="FF0000"/>
           <w:sz w:val="22"/>
           <w:szCs w:val="22"/>
         </w:rPr>
@@ -1967,7 +2007,7 @@
         <w:textAlignment w:val="baseline"/>
         <w:rPr>
           <w:rFonts w:ascii="Arial" w:hAnsi="Arial" w:cs="Arial"/>
-          <w:color w:val="000000"/>
+          <w:color w:val="FF0000"/>
           <w:sz w:val="22"/>
           <w:szCs w:val="22"/>
         </w:rPr>
@@ -1977,7 +2017,7 @@
           <w:rFonts w:ascii="Arial" w:hAnsi="Arial" w:cs="Arial"/>
           <w:b/>
           <w:bCs/>
-          <w:color w:val="000000"/>
+          <w:color w:val="FF0000"/>
           <w:sz w:val="22"/>
           <w:szCs w:val="22"/>
         </w:rPr>
@@ -1986,7 +2026,7 @@
       <w:r>
         <w:rPr>
           <w:rFonts w:ascii="Arial" w:hAnsi="Arial" w:cs="Arial"/>
-          <w:color w:val="000000"/>
+          <w:color w:val="FF0000"/>
           <w:sz w:val="22"/>
           <w:szCs w:val="22"/>
         </w:rPr>
@@ -2004,7 +2044,7 @@
         <w:textAlignment w:val="baseline"/>
         <w:rPr>
           <w:rFonts w:ascii="Arial" w:hAnsi="Arial" w:cs="Arial"/>
-          <w:color w:val="000000"/>
+          <w:color w:val="FF0000"/>
           <w:sz w:val="22"/>
           <w:szCs w:val="22"/>
         </w:rPr>
@@ -2014,7 +2054,7 @@
           <w:rFonts w:ascii="Arial" w:hAnsi="Arial" w:cs="Arial"/>
           <w:b/>
           <w:bCs/>
-          <w:color w:val="000000"/>
+          <w:color w:val="FF0000"/>
           <w:sz w:val="22"/>
           <w:szCs w:val="22"/>
         </w:rPr>
@@ -2032,7 +2072,7 @@
         <w:textAlignment w:val="baseline"/>
         <w:rPr>
           <w:rFonts w:ascii="Arial" w:hAnsi="Arial" w:cs="Arial"/>
-          <w:color w:val="000000"/>
+          <w:color w:val="FF0000"/>
           <w:sz w:val="22"/>
           <w:szCs w:val="22"/>
           <w:lang w:val="en-GB"/>
@@ -2043,7 +2083,7 @@
           <w:rFonts w:ascii="Arial" w:hAnsi="Arial" w:cs="Arial"/>
           <w:b/>
           <w:bCs/>
-          <w:color w:val="000000"/>
+          <w:color w:val="FF0000"/>
           <w:sz w:val="22"/>
           <w:szCs w:val="22"/>
           <w:lang w:val="en-GB"/>
@@ -2053,7 +2093,7 @@
       <w:r>
         <w:rPr>
           <w:rFonts w:ascii="Arial" w:hAnsi="Arial" w:cs="Arial"/>
-          <w:color w:val="000000"/>
+          <w:color w:val="FF0000"/>
           <w:sz w:val="22"/>
           <w:szCs w:val="22"/>
           <w:lang w:val="en-GB"/>
@@ -2063,7 +2103,7 @@
       <w:r>
         <w:rPr>
           <w:rFonts w:ascii="Courier New" w:hAnsi="Courier New" w:cs="Courier New"/>
-          <w:color w:val="000000"/>
+          <w:color w:val="FF0000"/>
           <w:sz w:val="22"/>
           <w:szCs w:val="22"/>
           <w:lang w:val="en-GB"/>
@@ -2082,7 +2122,7 @@
         <w:textAlignment w:val="baseline"/>
         <w:rPr>
           <w:rFonts w:ascii="Arial" w:hAnsi="Arial" w:cs="Arial"/>
-          <w:color w:val="000000"/>
+          <w:color w:val="FF0000"/>
           <w:sz w:val="22"/>
           <w:szCs w:val="22"/>
         </w:rPr>
@@ -2092,7 +2132,7 @@
           <w:rFonts w:ascii="Arial" w:hAnsi="Arial" w:cs="Arial"/>
           <w:b/>
           <w:bCs/>
-          <w:color w:val="000000"/>
+          <w:color w:val="FF0000"/>
           <w:sz w:val="22"/>
           <w:szCs w:val="22"/>
         </w:rPr>
@@ -2101,7 +2141,7 @@
       <w:r>
         <w:rPr>
           <w:rFonts w:ascii="Arial" w:hAnsi="Arial" w:cs="Arial"/>
-          <w:color w:val="000000"/>
+          <w:color w:val="FF0000"/>
           <w:sz w:val="22"/>
           <w:szCs w:val="22"/>
         </w:rPr>
@@ -2110,7 +2150,7 @@
       <w:r>
         <w:rPr>
           <w:rFonts w:ascii="Courier New" w:hAnsi="Courier New" w:cs="Courier New"/>
-          <w:color w:val="000000"/>
+          <w:color w:val="FF0000"/>
           <w:sz w:val="22"/>
           <w:szCs w:val="22"/>
         </w:rPr>
@@ -2119,7 +2159,7 @@
       <w:r>
         <w:rPr>
           <w:rFonts w:ascii="Arial" w:hAnsi="Arial" w:cs="Arial"/>
-          <w:color w:val="000000"/>
+          <w:color w:val="FF0000"/>
           <w:sz w:val="22"/>
           <w:szCs w:val="22"/>
         </w:rPr>
@@ -2137,7 +2177,7 @@
         <w:textAlignment w:val="baseline"/>
         <w:rPr>
           <w:rFonts w:ascii="Arial" w:hAnsi="Arial" w:cs="Arial"/>
-          <w:color w:val="000000"/>
+          <w:color w:val="FF0000"/>
           <w:sz w:val="22"/>
           <w:szCs w:val="22"/>
         </w:rPr>
@@ -2147,7 +2187,7 @@
           <w:rFonts w:ascii="Arial" w:hAnsi="Arial" w:cs="Arial"/>
           <w:b/>
           <w:bCs/>
-          <w:color w:val="000000"/>
+          <w:color w:val="FF0000"/>
           <w:sz w:val="22"/>
           <w:szCs w:val="22"/>
         </w:rPr>
@@ -2165,7 +2205,7 @@
         <w:textAlignment w:val="baseline"/>
         <w:rPr>
           <w:rFonts w:ascii="Arial" w:hAnsi="Arial" w:cs="Arial"/>
-          <w:color w:val="000000"/>
+          <w:color w:val="FF0000"/>
           <w:sz w:val="22"/>
           <w:szCs w:val="22"/>
         </w:rPr>
@@ -2175,7 +2215,7 @@
           <w:rFonts w:ascii="Arial" w:hAnsi="Arial" w:cs="Arial"/>
           <w:b/>
           <w:bCs/>
-          <w:color w:val="000000"/>
+          <w:color w:val="FF0000"/>
           <w:sz w:val="22"/>
           <w:szCs w:val="22"/>
         </w:rPr>
@@ -2184,7 +2224,7 @@
       <w:r>
         <w:rPr>
           <w:rFonts w:ascii="Arial" w:hAnsi="Arial" w:cs="Arial"/>
-          <w:color w:val="000000"/>
+          <w:color w:val="FF0000"/>
           <w:sz w:val="22"/>
           <w:szCs w:val="22"/>
         </w:rPr>
@@ -2193,7 +2233,7 @@
       <w:r>
         <w:rPr>
           <w:rFonts w:ascii="Courier New" w:hAnsi="Courier New" w:cs="Courier New"/>
-          <w:color w:val="000000"/>
+          <w:color w:val="FF0000"/>
           <w:sz w:val="22"/>
           <w:szCs w:val="22"/>
         </w:rPr>
@@ -2211,7 +2251,7 @@
         <w:textAlignment w:val="baseline"/>
         <w:rPr>
           <w:rFonts w:ascii="Arial" w:hAnsi="Arial" w:cs="Arial"/>
-          <w:color w:val="000000"/>
+          <w:color w:val="FF0000"/>
           <w:sz w:val="22"/>
           <w:szCs w:val="22"/>
         </w:rPr>
@@ -2221,7 +2261,7 @@
           <w:rFonts w:ascii="Arial" w:hAnsi="Arial" w:cs="Arial"/>
           <w:b/>
           <w:bCs/>
-          <w:color w:val="000000"/>
+          <w:color w:val="FF0000"/>
           <w:sz w:val="22"/>
           <w:szCs w:val="22"/>
         </w:rPr>
@@ -2230,7 +2270,7 @@
       <w:r>
         <w:rPr>
           <w:rFonts w:ascii="Arial" w:hAnsi="Arial" w:cs="Arial"/>
-          <w:color w:val="000000"/>
+          <w:color w:val="FF0000"/>
           <w:sz w:val="22"/>
           <w:szCs w:val="22"/>
         </w:rPr>
@@ -2239,7 +2279,7 @@
       <w:r>
         <w:rPr>
           <w:rFonts w:ascii="Courier New" w:hAnsi="Courier New" w:cs="Courier New"/>
-          <w:color w:val="000000"/>
+          <w:color w:val="FF0000"/>
           <w:sz w:val="22"/>
           <w:szCs w:val="22"/>
         </w:rPr>
@@ -2248,7 +2288,7 @@
       <w:r>
         <w:rPr>
           <w:rFonts w:ascii="Arial" w:hAnsi="Arial" w:cs="Arial"/>
-          <w:color w:val="000000"/>
+          <w:color w:val="FF0000"/>
           <w:sz w:val="22"/>
           <w:szCs w:val="22"/>
         </w:rPr>
@@ -2259,13 +2299,17 @@
       <w:pPr>
         <w:rPr>
           <w:rFonts w:ascii="Times New Roman" w:hAnsi="Times New Roman" w:cs="Times New Roman"/>
+          <w:color w:val="FF0000"/>
           <w:sz w:val="24"/>
           <w:szCs w:val="24"/>
         </w:rPr>
       </w:pPr>
       <w:r>
+        <w:rPr>
+          <w:color w:val="FF0000"/>
+        </w:rPr>
         <w:pict w14:anchorId="1B643D2E">
-          <v:rect id="_x0000_i1030" style="width:0;height:1.5pt" o:hralign="center" o:hrstd="t" o:hr="t" fillcolor="#a0a0a0" stroked="f"/>
+          <v:rect id="_x0000_i1025" style="width:0;height:1.5pt" o:hralign="center" o:hrstd="t" o:hr="t" fillcolor="#a0a0a0" stroked="f"/>
         </w:pict>
       </w:r>
     </w:p>
@@ -2277,7 +2321,6 @@
       <w:r>
         <w:rPr>
           <w:rFonts w:ascii="Arial" w:hAnsi="Arial" w:cs="Arial"/>
-          <w:color w:val="000000"/>
           <w:sz w:val="22"/>
           <w:szCs w:val="22"/>
         </w:rPr>
@@ -2286,7 +2329,6 @@
       <w:r>
         <w:rPr>
           <w:rFonts w:ascii="Courier New" w:hAnsi="Courier New" w:cs="Courier New"/>
-          <w:color w:val="000000"/>
           <w:sz w:val="22"/>
           <w:szCs w:val="22"/>
         </w:rPr>
@@ -2295,7 +2337,6 @@
       <w:r>
         <w:rPr>
           <w:rFonts w:ascii="Arial" w:hAnsi="Arial" w:cs="Arial"/>
-          <w:color w:val="000000"/>
           <w:sz w:val="22"/>
           <w:szCs w:val="22"/>
         </w:rPr>
@@ -2313,7 +2354,6 @@
         <w:textAlignment w:val="baseline"/>
         <w:rPr>
           <w:rFonts w:ascii="Arial" w:hAnsi="Arial" w:cs="Arial"/>
-          <w:color w:val="000000"/>
           <w:sz w:val="22"/>
           <w:szCs w:val="22"/>
         </w:rPr>
@@ -2323,7 +2363,6 @@
           <w:rFonts w:ascii="Arial" w:hAnsi="Arial" w:cs="Arial"/>
           <w:b/>
           <w:bCs/>
-          <w:color w:val="000000"/>
           <w:sz w:val="22"/>
           <w:szCs w:val="22"/>
         </w:rPr>
@@ -2341,7 +2380,6 @@
         <w:textAlignment w:val="baseline"/>
         <w:rPr>
           <w:rFonts w:ascii="Arial" w:hAnsi="Arial" w:cs="Arial"/>
-          <w:color w:val="000000"/>
           <w:sz w:val="22"/>
           <w:szCs w:val="22"/>
         </w:rPr>
@@ -2351,7 +2389,6 @@
           <w:rFonts w:ascii="Arial" w:hAnsi="Arial" w:cs="Arial"/>
           <w:b/>
           <w:bCs/>
-          <w:color w:val="000000"/>
           <w:sz w:val="22"/>
           <w:szCs w:val="22"/>
         </w:rPr>
@@ -2360,7 +2397,6 @@
       <w:r>
         <w:rPr>
           <w:rFonts w:ascii="Arial" w:hAnsi="Arial" w:cs="Arial"/>
-          <w:color w:val="000000"/>
           <w:sz w:val="22"/>
           <w:szCs w:val="22"/>
         </w:rPr>
@@ -2369,7 +2405,6 @@
       <w:r>
         <w:rPr>
           <w:rFonts w:ascii="Courier New" w:hAnsi="Courier New" w:cs="Courier New"/>
-          <w:color w:val="000000"/>
           <w:sz w:val="22"/>
           <w:szCs w:val="22"/>
         </w:rPr>
@@ -2387,7 +2422,6 @@
         <w:textAlignment w:val="baseline"/>
         <w:rPr>
           <w:rFonts w:ascii="Arial" w:hAnsi="Arial" w:cs="Arial"/>
-          <w:color w:val="000000"/>
           <w:sz w:val="22"/>
           <w:szCs w:val="22"/>
         </w:rPr>
@@ -2397,7 +2431,6 @@
           <w:rFonts w:ascii="Arial" w:hAnsi="Arial" w:cs="Arial"/>
           <w:b/>
           <w:bCs/>
-          <w:color w:val="000000"/>
           <w:sz w:val="22"/>
           <w:szCs w:val="22"/>
         </w:rPr>
@@ -2406,7 +2439,6 @@
       <w:r>
         <w:rPr>
           <w:rFonts w:ascii="Arial" w:hAnsi="Arial" w:cs="Arial"/>
-          <w:color w:val="000000"/>
           <w:sz w:val="22"/>
           <w:szCs w:val="22"/>
         </w:rPr>
@@ -2424,7 +2456,7 @@
         <w:textAlignment w:val="baseline"/>
         <w:rPr>
           <w:rFonts w:ascii="Arial" w:hAnsi="Arial" w:cs="Arial"/>
-          <w:color w:val="000000"/>
+          <w:color w:val="FF0000"/>
           <w:sz w:val="22"/>
           <w:szCs w:val="22"/>
         </w:rPr>
@@ -2434,7 +2466,7 @@
           <w:rFonts w:ascii="Arial" w:hAnsi="Arial" w:cs="Arial"/>
           <w:b/>
           <w:bCs/>
-          <w:color w:val="000000"/>
+          <w:color w:val="FF0000"/>
           <w:sz w:val="22"/>
           <w:szCs w:val="22"/>
         </w:rPr>
@@ -2452,7 +2484,7 @@
         <w:textAlignment w:val="baseline"/>
         <w:rPr>
           <w:rFonts w:ascii="Arial" w:hAnsi="Arial" w:cs="Arial"/>
-          <w:color w:val="000000"/>
+          <w:color w:val="FF0000"/>
           <w:sz w:val="22"/>
           <w:szCs w:val="22"/>
         </w:rPr>
@@ -2462,7 +2494,7 @@
           <w:rFonts w:ascii="Arial" w:hAnsi="Arial" w:cs="Arial"/>
           <w:b/>
           <w:bCs/>
-          <w:color w:val="000000"/>
+          <w:color w:val="FF0000"/>
           <w:sz w:val="22"/>
           <w:szCs w:val="22"/>
         </w:rPr>
@@ -2471,7 +2503,7 @@
       <w:r>
         <w:rPr>
           <w:rFonts w:ascii="Arial" w:hAnsi="Arial" w:cs="Arial"/>
-          <w:color w:val="000000"/>
+          <w:color w:val="FF0000"/>
           <w:sz w:val="22"/>
           <w:szCs w:val="22"/>
         </w:rPr>
@@ -2480,7 +2512,7 @@
       <w:r>
         <w:rPr>
           <w:rFonts w:ascii="Courier New" w:hAnsi="Courier New" w:cs="Courier New"/>
-          <w:color w:val="000000"/>
+          <w:color w:val="FF0000"/>
           <w:sz w:val="22"/>
           <w:szCs w:val="22"/>
         </w:rPr>
@@ -2498,7 +2530,7 @@
         <w:textAlignment w:val="baseline"/>
         <w:rPr>
           <w:rFonts w:ascii="Arial" w:hAnsi="Arial" w:cs="Arial"/>
-          <w:color w:val="000000"/>
+          <w:color w:val="FF0000"/>
           <w:sz w:val="22"/>
           <w:szCs w:val="22"/>
         </w:rPr>
@@ -2508,7 +2540,7 @@
           <w:rFonts w:ascii="Arial" w:hAnsi="Arial" w:cs="Arial"/>
           <w:b/>
           <w:bCs/>
-          <w:color w:val="000000"/>
+          <w:color w:val="FF0000"/>
           <w:sz w:val="22"/>
           <w:szCs w:val="22"/>
         </w:rPr>
@@ -2517,7 +2549,7 @@
       <w:r>
         <w:rPr>
           <w:rFonts w:ascii="Arial" w:hAnsi="Arial" w:cs="Arial"/>
-          <w:color w:val="000000"/>
+          <w:color w:val="FF0000"/>
           <w:sz w:val="22"/>
           <w:szCs w:val="22"/>
         </w:rPr>
@@ -2535,7 +2567,7 @@
         <w:textAlignment w:val="baseline"/>
         <w:rPr>
           <w:rFonts w:ascii="Arial" w:hAnsi="Arial" w:cs="Arial"/>
-          <w:color w:val="000000"/>
+          <w:color w:val="FF0000"/>
           <w:sz w:val="22"/>
           <w:szCs w:val="22"/>
         </w:rPr>
@@ -2545,7 +2577,7 @@
           <w:rFonts w:ascii="Arial" w:hAnsi="Arial" w:cs="Arial"/>
           <w:b/>
           <w:bCs/>
-          <w:color w:val="000000"/>
+          <w:color w:val="FF0000"/>
           <w:sz w:val="22"/>
           <w:szCs w:val="22"/>
         </w:rPr>
@@ -2563,7 +2595,7 @@
         <w:textAlignment w:val="baseline"/>
         <w:rPr>
           <w:rFonts w:ascii="Arial" w:hAnsi="Arial" w:cs="Arial"/>
-          <w:color w:val="000000"/>
+          <w:color w:val="FF0000"/>
           <w:sz w:val="22"/>
           <w:szCs w:val="22"/>
           <w:lang w:val="en-GB"/>
@@ -2574,7 +2606,7 @@
           <w:rFonts w:ascii="Arial" w:hAnsi="Arial" w:cs="Arial"/>
           <w:b/>
           <w:bCs/>
-          <w:color w:val="000000"/>
+          <w:color w:val="FF0000"/>
           <w:sz w:val="22"/>
           <w:szCs w:val="22"/>
           <w:lang w:val="en-GB"/>
@@ -2584,7 +2616,7 @@
       <w:r>
         <w:rPr>
           <w:rFonts w:ascii="Arial" w:hAnsi="Arial" w:cs="Arial"/>
-          <w:color w:val="000000"/>
+          <w:color w:val="FF0000"/>
           <w:sz w:val="22"/>
           <w:szCs w:val="22"/>
           <w:lang w:val="en-GB"/>
@@ -2594,7 +2626,7 @@
       <w:r>
         <w:rPr>
           <w:rFonts w:ascii="Courier New" w:hAnsi="Courier New" w:cs="Courier New"/>
-          <w:color w:val="000000"/>
+          <w:color w:val="FF0000"/>
           <w:sz w:val="22"/>
           <w:szCs w:val="22"/>
           <w:lang w:val="en-GB"/>
@@ -2613,7 +2645,7 @@
         <w:textAlignment w:val="baseline"/>
         <w:rPr>
           <w:rFonts w:ascii="Arial" w:hAnsi="Arial" w:cs="Arial"/>
-          <w:color w:val="000000"/>
+          <w:color w:val="FF0000"/>
           <w:sz w:val="22"/>
           <w:szCs w:val="22"/>
         </w:rPr>
@@ -2623,7 +2655,7 @@
           <w:rFonts w:ascii="Arial" w:hAnsi="Arial" w:cs="Arial"/>
           <w:b/>
           <w:bCs/>
-          <w:color w:val="000000"/>
+          <w:color w:val="FF0000"/>
           <w:sz w:val="22"/>
           <w:szCs w:val="22"/>
         </w:rPr>
@@ -2632,7 +2664,7 @@
       <w:r>
         <w:rPr>
           <w:rFonts w:ascii="Arial" w:hAnsi="Arial" w:cs="Arial"/>
-          <w:color w:val="000000"/>
+          <w:color w:val="FF0000"/>
           <w:sz w:val="22"/>
           <w:szCs w:val="22"/>
         </w:rPr>
@@ -2641,7 +2673,7 @@
       <w:r>
         <w:rPr>
           <w:rFonts w:ascii="Courier New" w:hAnsi="Courier New" w:cs="Courier New"/>
-          <w:color w:val="000000"/>
+          <w:color w:val="FF0000"/>
           <w:sz w:val="22"/>
           <w:szCs w:val="22"/>
         </w:rPr>
@@ -2650,7 +2682,7 @@
       <w:r>
         <w:rPr>
           <w:rFonts w:ascii="Arial" w:hAnsi="Arial" w:cs="Arial"/>
-          <w:color w:val="000000"/>
+          <w:color w:val="FF0000"/>
           <w:sz w:val="22"/>
           <w:szCs w:val="22"/>
         </w:rPr>
@@ -2668,7 +2700,7 @@
         <w:textAlignment w:val="baseline"/>
         <w:rPr>
           <w:rFonts w:ascii="Arial" w:hAnsi="Arial" w:cs="Arial"/>
-          <w:color w:val="000000"/>
+          <w:color w:val="FF0000"/>
           <w:sz w:val="22"/>
           <w:szCs w:val="22"/>
         </w:rPr>
@@ -2678,7 +2710,7 @@
           <w:rFonts w:ascii="Arial" w:hAnsi="Arial" w:cs="Arial"/>
           <w:b/>
           <w:bCs/>
-          <w:color w:val="000000"/>
+          <w:color w:val="FF0000"/>
           <w:sz w:val="22"/>
           <w:szCs w:val="22"/>
         </w:rPr>
@@ -2696,7 +2728,7 @@
         <w:textAlignment w:val="baseline"/>
         <w:rPr>
           <w:rFonts w:ascii="Arial" w:hAnsi="Arial" w:cs="Arial"/>
-          <w:color w:val="000000"/>
+          <w:color w:val="FF0000"/>
           <w:sz w:val="22"/>
           <w:szCs w:val="22"/>
           <w:lang w:val="en-GB"/>
@@ -2707,7 +2739,7 @@
           <w:rFonts w:ascii="Arial" w:hAnsi="Arial" w:cs="Arial"/>
           <w:b/>
           <w:bCs/>
-          <w:color w:val="000000"/>
+          <w:color w:val="FF0000"/>
           <w:sz w:val="22"/>
           <w:szCs w:val="22"/>
           <w:lang w:val="en-GB"/>
@@ -2717,7 +2749,7 @@
       <w:r>
         <w:rPr>
           <w:rFonts w:ascii="Arial" w:hAnsi="Arial" w:cs="Arial"/>
-          <w:color w:val="000000"/>
+          <w:color w:val="FF0000"/>
           <w:sz w:val="22"/>
           <w:szCs w:val="22"/>
           <w:lang w:val="en-GB"/>
@@ -2727,7 +2759,7 @@
       <w:r>
         <w:rPr>
           <w:rFonts w:ascii="Courier New" w:hAnsi="Courier New" w:cs="Courier New"/>
-          <w:color w:val="000000"/>
+          <w:color w:val="FF0000"/>
           <w:sz w:val="22"/>
           <w:szCs w:val="22"/>
           <w:lang w:val="en-GB"/>
@@ -2746,7 +2778,7 @@
         <w:textAlignment w:val="baseline"/>
         <w:rPr>
           <w:rFonts w:ascii="Arial" w:hAnsi="Arial" w:cs="Arial"/>
-          <w:color w:val="000000"/>
+          <w:color w:val="FF0000"/>
           <w:sz w:val="22"/>
           <w:szCs w:val="22"/>
         </w:rPr>
@@ -2756,7 +2788,7 @@
           <w:rFonts w:ascii="Arial" w:hAnsi="Arial" w:cs="Arial"/>
           <w:b/>
           <w:bCs/>
-          <w:color w:val="000000"/>
+          <w:color w:val="FF0000"/>
           <w:sz w:val="22"/>
           <w:szCs w:val="22"/>
         </w:rPr>
@@ -2765,7 +2797,7 @@
       <w:r>
         <w:rPr>
           <w:rFonts w:ascii="Arial" w:hAnsi="Arial" w:cs="Arial"/>
-          <w:color w:val="000000"/>
+          <w:color w:val="FF0000"/>
           <w:sz w:val="22"/>
           <w:szCs w:val="22"/>
         </w:rPr>
@@ -2774,7 +2806,7 @@
       <w:r>
         <w:rPr>
           <w:rFonts w:ascii="Courier New" w:hAnsi="Courier New" w:cs="Courier New"/>
-          <w:color w:val="000000"/>
+          <w:color w:val="FF0000"/>
           <w:sz w:val="22"/>
           <w:szCs w:val="22"/>
         </w:rPr>
@@ -2783,7 +2815,7 @@
       <w:r>
         <w:rPr>
           <w:rFonts w:ascii="Arial" w:hAnsi="Arial" w:cs="Arial"/>
-          <w:color w:val="000000"/>
+          <w:color w:val="FF0000"/>
           <w:sz w:val="22"/>
           <w:szCs w:val="22"/>
         </w:rPr>
@@ -2866,35 +2898,22 @@
       <w:pPr>
         <w:pStyle w:val="NormalnyWeb"/>
         <w:spacing w:before="240" w:beforeAutospacing="0" w:after="240" w:afterAutospacing="0"/>
-        <w:rPr>
-          <w:color w:val="FF0000"/>
-        </w:rPr>
       </w:pPr>
       <w:r>
         <w:rPr>
           <w:rStyle w:val="Nagwek1Znak"/>
-          <w:color w:val="000000" w:themeColor="text1"/>
+          <w:color w:val="auto"/>
           <w:sz w:val="40"/>
           <w:szCs w:val="40"/>
         </w:rPr>
         <w:lastRenderedPageBreak/>
-        <w:t> </w:t>
-      </w:r>
-      <w:r>
-        <w:rPr>
-          <w:rStyle w:val="Nagwek1Znak"/>
-          <w:color w:val="FF0000"/>
-          <w:sz w:val="40"/>
-          <w:szCs w:val="40"/>
-        </w:rPr>
-        <w:t>Baza danych( Postgres )</w:t>
+        <w:t> Baza danych( Postgres )</w:t>
       </w:r>
       <w:r>
         <w:rPr>
           <w:rFonts w:ascii="Arial" w:hAnsi="Arial" w:cs="Arial"/>
           <w:b/>
           <w:bCs/>
-          <w:color w:val="FF0000"/>
           <w:sz w:val="22"/>
           <w:szCs w:val="22"/>
         </w:rPr>
@@ -2912,7 +2931,7 @@
           <w:color w:val="FF0000"/>
         </w:rPr>
         <w:pict w14:anchorId="1901884F">
-          <v:rect id="_x0000_i1025" style="width:0;height:1.5pt" o:hralign="center" o:hrstd="t" o:hr="t" fillcolor="#a0a0a0" stroked="f"/>
+          <v:rect id="_x0000_i1026" style="width:0;height:1.5pt" o:hralign="center" o:hrstd="t" o:hr="t" fillcolor="#a0a0a0" stroked="f"/>
         </w:pict>
       </w:r>
     </w:p>
@@ -2920,14 +2939,10 @@
       <w:pPr>
         <w:pStyle w:val="Nagwek4"/>
         <w:spacing w:before="240" w:beforeAutospacing="0" w:after="40" w:afterAutospacing="0"/>
-        <w:rPr>
-          <w:color w:val="FF0000"/>
-        </w:rPr>
-      </w:pPr>
-      <w:r>
-        <w:rPr>
-          <w:rFonts w:ascii="Arial" w:hAnsi="Arial" w:cs="Arial"/>
-          <w:color w:val="FF0000"/>
+      </w:pPr>
+      <w:r>
+        <w:rPr>
+          <w:rFonts w:ascii="Arial" w:hAnsi="Arial" w:cs="Arial"/>
           <w:sz w:val="22"/>
           <w:szCs w:val="22"/>
         </w:rPr>
@@ -2936,7 +2951,6 @@
       <w:r>
         <w:rPr>
           <w:rFonts w:ascii="Courier New" w:hAnsi="Courier New" w:cs="Courier New"/>
-          <w:color w:val="FF0000"/>
           <w:sz w:val="22"/>
           <w:szCs w:val="22"/>
         </w:rPr>
@@ -2945,7 +2959,6 @@
       <w:r>
         <w:rPr>
           <w:rFonts w:ascii="Arial" w:hAnsi="Arial" w:cs="Arial"/>
-          <w:color w:val="FF0000"/>
           <w:sz w:val="22"/>
           <w:szCs w:val="22"/>
         </w:rPr>
@@ -2963,7 +2976,6 @@
         <w:textAlignment w:val="baseline"/>
         <w:rPr>
           <w:rFonts w:ascii="Arial" w:hAnsi="Arial" w:cs="Arial"/>
-          <w:color w:val="FF0000"/>
           <w:sz w:val="22"/>
           <w:szCs w:val="22"/>
         </w:rPr>
@@ -2973,7 +2985,6 @@
           <w:rFonts w:ascii="Arial" w:hAnsi="Arial" w:cs="Arial"/>
           <w:b/>
           <w:bCs/>
-          <w:color w:val="FF0000"/>
           <w:sz w:val="22"/>
           <w:szCs w:val="22"/>
         </w:rPr>
@@ -2991,7 +3002,6 @@
         <w:textAlignment w:val="baseline"/>
         <w:rPr>
           <w:rFonts w:ascii="Arial" w:hAnsi="Arial" w:cs="Arial"/>
-          <w:color w:val="FF0000"/>
           <w:sz w:val="22"/>
           <w:szCs w:val="22"/>
         </w:rPr>
@@ -2999,7 +3009,6 @@
       <w:r>
         <w:rPr>
           <w:rFonts w:ascii="Courier New" w:hAnsi="Courier New" w:cs="Courier New"/>
-          <w:color w:val="FF0000"/>
           <w:sz w:val="22"/>
           <w:szCs w:val="22"/>
         </w:rPr>
@@ -3008,7 +3017,6 @@
       <w:r>
         <w:rPr>
           <w:rFonts w:ascii="Arial" w:hAnsi="Arial" w:cs="Arial"/>
-          <w:color w:val="FF0000"/>
           <w:sz w:val="22"/>
           <w:szCs w:val="22"/>
         </w:rPr>
@@ -3026,7 +3034,6 @@
         <w:textAlignment w:val="baseline"/>
         <w:rPr>
           <w:rFonts w:ascii="Arial" w:hAnsi="Arial" w:cs="Arial"/>
-          <w:color w:val="FF0000"/>
           <w:sz w:val="22"/>
           <w:szCs w:val="22"/>
         </w:rPr>
@@ -3034,7 +3041,6 @@
       <w:r>
         <w:rPr>
           <w:rFonts w:ascii="Courier New" w:hAnsi="Courier New" w:cs="Courier New"/>
-          <w:color w:val="FF0000"/>
           <w:sz w:val="22"/>
           <w:szCs w:val="22"/>
         </w:rPr>
@@ -3043,7 +3049,6 @@
       <w:r>
         <w:rPr>
           <w:rFonts w:ascii="Arial" w:hAnsi="Arial" w:cs="Arial"/>
-          <w:color w:val="FF0000"/>
           <w:sz w:val="22"/>
           <w:szCs w:val="22"/>
         </w:rPr>
@@ -3061,7 +3066,6 @@
         <w:textAlignment w:val="baseline"/>
         <w:rPr>
           <w:rFonts w:ascii="Arial" w:hAnsi="Arial" w:cs="Arial"/>
-          <w:color w:val="FF0000"/>
           <w:sz w:val="22"/>
           <w:szCs w:val="22"/>
         </w:rPr>
@@ -3069,7 +3073,6 @@
       <w:r>
         <w:rPr>
           <w:rFonts w:ascii="Courier New" w:hAnsi="Courier New" w:cs="Courier New"/>
-          <w:color w:val="FF0000"/>
           <w:sz w:val="22"/>
           <w:szCs w:val="22"/>
         </w:rPr>
@@ -3078,7 +3081,6 @@
       <w:r>
         <w:rPr>
           <w:rFonts w:ascii="Arial" w:hAnsi="Arial" w:cs="Arial"/>
-          <w:color w:val="FF0000"/>
           <w:sz w:val="22"/>
           <w:szCs w:val="22"/>
         </w:rPr>
@@ -3096,7 +3098,6 @@
         <w:textAlignment w:val="baseline"/>
         <w:rPr>
           <w:rFonts w:ascii="Arial" w:hAnsi="Arial" w:cs="Arial"/>
-          <w:color w:val="FF0000"/>
           <w:sz w:val="22"/>
           <w:szCs w:val="22"/>
           <w:lang w:val="en-GB"/>
@@ -3105,7 +3106,6 @@
       <w:r>
         <w:rPr>
           <w:rFonts w:ascii="Courier New" w:hAnsi="Courier New" w:cs="Courier New"/>
-          <w:color w:val="FF0000"/>
           <w:sz w:val="22"/>
           <w:szCs w:val="22"/>
           <w:lang w:val="en-GB"/>
@@ -3115,7 +3115,6 @@
       <w:r>
         <w:rPr>
           <w:rFonts w:ascii="Arial" w:hAnsi="Arial" w:cs="Arial"/>
-          <w:color w:val="FF0000"/>
           <w:sz w:val="22"/>
           <w:szCs w:val="22"/>
           <w:lang w:val="en-GB"/>
@@ -3137,7 +3136,7 @@
           <w:color w:val="FF0000"/>
         </w:rPr>
         <w:pict w14:anchorId="6AD70880">
-          <v:rect id="_x0000_i1026" style="width:0;height:1.5pt" o:hralign="center" o:hrstd="t" o:hr="t" fillcolor="#a0a0a0" stroked="f"/>
+          <v:rect id="_x0000_i1027" style="width:0;height:1.5pt" o:hralign="center" o:hrstd="t" o:hr="t" fillcolor="#a0a0a0" stroked="f"/>
         </w:pict>
       </w:r>
     </w:p>
@@ -3145,14 +3144,10 @@
       <w:pPr>
         <w:pStyle w:val="Nagwek4"/>
         <w:spacing w:before="240" w:beforeAutospacing="0" w:after="40" w:afterAutospacing="0"/>
-        <w:rPr>
-          <w:color w:val="FF0000"/>
-        </w:rPr>
-      </w:pPr>
-      <w:r>
-        <w:rPr>
-          <w:rFonts w:ascii="Arial" w:hAnsi="Arial" w:cs="Arial"/>
-          <w:color w:val="FF0000"/>
+      </w:pPr>
+      <w:r>
+        <w:rPr>
+          <w:rFonts w:ascii="Arial" w:hAnsi="Arial" w:cs="Arial"/>
           <w:sz w:val="22"/>
           <w:szCs w:val="22"/>
         </w:rPr>
@@ -3161,7 +3156,6 @@
       <w:r>
         <w:rPr>
           <w:rFonts w:ascii="Courier New" w:hAnsi="Courier New" w:cs="Courier New"/>
-          <w:color w:val="FF0000"/>
           <w:sz w:val="22"/>
           <w:szCs w:val="22"/>
         </w:rPr>
@@ -3170,7 +3164,6 @@
       <w:r>
         <w:rPr>
           <w:rFonts w:ascii="Arial" w:hAnsi="Arial" w:cs="Arial"/>
-          <w:color w:val="FF0000"/>
           <w:sz w:val="22"/>
           <w:szCs w:val="22"/>
         </w:rPr>
@@ -3188,7 +3181,6 @@
         <w:textAlignment w:val="baseline"/>
         <w:rPr>
           <w:rFonts w:ascii="Arial" w:hAnsi="Arial" w:cs="Arial"/>
-          <w:color w:val="FF0000"/>
           <w:sz w:val="22"/>
           <w:szCs w:val="22"/>
         </w:rPr>
@@ -3198,7 +3190,6 @@
           <w:rFonts w:ascii="Arial" w:hAnsi="Arial" w:cs="Arial"/>
           <w:b/>
           <w:bCs/>
-          <w:color w:val="FF0000"/>
           <w:sz w:val="22"/>
           <w:szCs w:val="22"/>
         </w:rPr>
@@ -3216,7 +3207,6 @@
         <w:textAlignment w:val="baseline"/>
         <w:rPr>
           <w:rFonts w:ascii="Arial" w:hAnsi="Arial" w:cs="Arial"/>
-          <w:color w:val="FF0000"/>
           <w:sz w:val="22"/>
           <w:szCs w:val="22"/>
         </w:rPr>
@@ -3224,7 +3214,6 @@
       <w:r>
         <w:rPr>
           <w:rFonts w:ascii="Courier New" w:hAnsi="Courier New" w:cs="Courier New"/>
-          <w:color w:val="FF0000"/>
           <w:sz w:val="22"/>
           <w:szCs w:val="22"/>
         </w:rPr>
@@ -3233,7 +3222,6 @@
       <w:r>
         <w:rPr>
           <w:rFonts w:ascii="Arial" w:hAnsi="Arial" w:cs="Arial"/>
-          <w:color w:val="FF0000"/>
           <w:sz w:val="22"/>
           <w:szCs w:val="22"/>
         </w:rPr>
@@ -3251,7 +3239,6 @@
         <w:textAlignment w:val="baseline"/>
         <w:rPr>
           <w:rFonts w:ascii="Arial" w:hAnsi="Arial" w:cs="Arial"/>
-          <w:color w:val="FF0000"/>
           <w:sz w:val="22"/>
           <w:szCs w:val="22"/>
         </w:rPr>
@@ -3259,7 +3246,6 @@
       <w:r>
         <w:rPr>
           <w:rFonts w:ascii="Courier New" w:hAnsi="Courier New" w:cs="Courier New"/>
-          <w:color w:val="FF0000"/>
           <w:sz w:val="22"/>
           <w:szCs w:val="22"/>
         </w:rPr>
@@ -3268,7 +3254,6 @@
       <w:r>
         <w:rPr>
           <w:rFonts w:ascii="Arial" w:hAnsi="Arial" w:cs="Arial"/>
-          <w:color w:val="FF0000"/>
           <w:sz w:val="22"/>
           <w:szCs w:val="22"/>
         </w:rPr>
@@ -3286,7 +3271,6 @@
         <w:textAlignment w:val="baseline"/>
         <w:rPr>
           <w:rFonts w:ascii="Arial" w:hAnsi="Arial" w:cs="Arial"/>
-          <w:color w:val="FF0000"/>
           <w:sz w:val="22"/>
           <w:szCs w:val="22"/>
         </w:rPr>
@@ -3294,7 +3278,6 @@
       <w:r>
         <w:rPr>
           <w:rFonts w:ascii="Courier New" w:hAnsi="Courier New" w:cs="Courier New"/>
-          <w:color w:val="FF0000"/>
           <w:sz w:val="22"/>
           <w:szCs w:val="22"/>
         </w:rPr>
@@ -3303,7 +3286,6 @@
       <w:r>
         <w:rPr>
           <w:rFonts w:ascii="Arial" w:hAnsi="Arial" w:cs="Arial"/>
-          <w:color w:val="FF0000"/>
           <w:sz w:val="22"/>
           <w:szCs w:val="22"/>
         </w:rPr>
@@ -3321,7 +3303,6 @@
         <w:textAlignment w:val="baseline"/>
         <w:rPr>
           <w:rFonts w:ascii="Arial" w:hAnsi="Arial" w:cs="Arial"/>
-          <w:color w:val="FF0000"/>
           <w:sz w:val="22"/>
           <w:szCs w:val="22"/>
         </w:rPr>
@@ -3329,7 +3310,6 @@
       <w:r>
         <w:rPr>
           <w:rFonts w:ascii="Courier New" w:hAnsi="Courier New" w:cs="Courier New"/>
-          <w:color w:val="FF0000"/>
           <w:sz w:val="22"/>
           <w:szCs w:val="22"/>
         </w:rPr>
@@ -3338,7 +3318,6 @@
       <w:r>
         <w:rPr>
           <w:rFonts w:ascii="Arial" w:hAnsi="Arial" w:cs="Arial"/>
-          <w:color w:val="FF0000"/>
           <w:sz w:val="22"/>
           <w:szCs w:val="22"/>
         </w:rPr>
@@ -3356,7 +3335,6 @@
         <w:textAlignment w:val="baseline"/>
         <w:rPr>
           <w:rFonts w:ascii="Arial" w:hAnsi="Arial" w:cs="Arial"/>
-          <w:color w:val="FF0000"/>
           <w:sz w:val="22"/>
           <w:szCs w:val="22"/>
         </w:rPr>
@@ -3364,7 +3342,6 @@
       <w:r>
         <w:rPr>
           <w:rFonts w:ascii="Courier New" w:hAnsi="Courier New" w:cs="Courier New"/>
-          <w:color w:val="FF0000"/>
           <w:sz w:val="22"/>
           <w:szCs w:val="22"/>
         </w:rPr>
@@ -3373,7 +3350,6 @@
       <w:r>
         <w:rPr>
           <w:rFonts w:ascii="Arial" w:hAnsi="Arial" w:cs="Arial"/>
-          <w:color w:val="FF0000"/>
           <w:sz w:val="22"/>
           <w:szCs w:val="22"/>
         </w:rPr>
@@ -3394,7 +3370,7 @@
           <w:color w:val="FF0000"/>
         </w:rPr>
         <w:pict w14:anchorId="566E137B">
-          <v:rect id="_x0000_i1027" style="width:0;height:1.5pt" o:hralign="center" o:hrstd="t" o:hr="t" fillcolor="#a0a0a0" stroked="f"/>
+          <v:rect id="_x0000_i1028" style="width:0;height:1.5pt" o:hralign="center" o:hrstd="t" o:hr="t" fillcolor="#a0a0a0" stroked="f"/>
         </w:pict>
       </w:r>
     </w:p>
@@ -3539,6 +3515,14 @@
           <w:u w:val="single"/>
         </w:rPr>
         <w:t>Endpoint do kontaktu (POST)</w:t>
+      </w:r>
+      <w:r>
+        <w:rPr>
+          <w:rStyle w:val="Pogrubienie"/>
+          <w:color w:val="000000" w:themeColor="text1"/>
+          <w:u w:val="single"/>
+        </w:rPr>
+        <w:t>:</w:t>
       </w:r>
     </w:p>
     <w:p>
@@ -3765,7 +3749,6 @@
         <w:rPr>
           <w:rStyle w:val="HTML-kod"/>
           <w:rFonts w:eastAsiaTheme="majorEastAsia"/>
-          <w:lang w:val="en-GB"/>
         </w:rPr>
       </w:pPr>
       <w:r>
@@ -3779,14 +3762,12 @@
         <w:rPr>
           <w:rStyle w:val="hljs-attr"/>
           <w:rFonts w:eastAsiaTheme="majorEastAsia"/>
-          <w:lang w:val="en-GB"/>
         </w:rPr>
         <w:t>"email"</w:t>
       </w:r>
       <w:r>
         <w:rPr>
           <w:rStyle w:val="hljs-punctuation"/>
-          <w:lang w:val="en-GB"/>
         </w:rPr>
         <w:t>:</w:t>
       </w:r>
@@ -3794,21 +3775,18 @@
         <w:rPr>
           <w:rStyle w:val="HTML-kod"/>
           <w:rFonts w:eastAsiaTheme="majorEastAsia"/>
-          <w:lang w:val="en-GB"/>
         </w:rPr>
         <w:t xml:space="preserve"> </w:t>
       </w:r>
       <w:r>
         <w:rPr>
           <w:rStyle w:val="hljs-string"/>
-          <w:lang w:val="en-GB"/>
         </w:rPr>
         <w:t>"jan.kowalski@example.com"</w:t>
       </w:r>
       <w:r>
         <w:rPr>
           <w:rStyle w:val="hljs-punctuation"/>
-          <w:lang w:val="en-GB"/>
         </w:rPr>
         <w:t>,</w:t>
       </w:r>
@@ -3859,19 +3837,7 @@
         <w:rPr>
           <w:rStyle w:val="hljs-string"/>
         </w:rPr>
-        <w:t xml:space="preserve">"Chciałbym się dowiedzieć więcej o Waszych </w:t>
-      </w:r>
-      <w:r>
-        <w:rPr>
-          <w:rStyle w:val="hljs-string"/>
-        </w:rPr>
-        <w:t xml:space="preserve">      </w:t>
-      </w:r>
-      <w:r>
-        <w:rPr>
-          <w:rStyle w:val="hljs-string"/>
-        </w:rPr>
-        <w:t>usługach."</w:t>
+        <w:t>"Chciałbym się dowiedzieć więcej o Waszych       usługach."</w:t>
       </w:r>
     </w:p>
     <w:p>
@@ -3898,14 +3864,16 @@
         <w:spacing w:before="240" w:beforeAutospacing="0" w:after="40" w:afterAutospacing="0"/>
         <w:rPr>
           <w:color w:val="FF0000"/>
-        </w:rPr>
-      </w:pPr>
-      <w:r>
-        <w:rPr>
-          <w:rFonts w:ascii="Arial" w:hAnsi="Arial" w:cs="Arial"/>
-          <w:color w:val="FF0000"/>
-          <w:sz w:val="22"/>
-          <w:szCs w:val="22"/>
+          <w:u w:val="single"/>
+        </w:rPr>
+      </w:pPr>
+      <w:r>
+        <w:rPr>
+          <w:rFonts w:ascii="Arial" w:hAnsi="Arial" w:cs="Arial"/>
+          <w:color w:val="FF0000"/>
+          <w:sz w:val="22"/>
+          <w:szCs w:val="22"/>
+          <w:u w:val="single"/>
         </w:rPr>
         <w:t>Galeria zdjęć:</w:t>
       </w:r>

</xml_diff>

<commit_message>
Aktualizacja 6.3 - update api bd
</commit_message>
<xml_diff>
--- a/Dokumentacja.docx
+++ b/Dokumentacja.docx
@@ -1744,1153 +1744,9 @@
     <w:p>
       <w:pPr>
         <w:pStyle w:val="NormalnyWeb"/>
-        <w:spacing w:before="0" w:beforeAutospacing="0" w:after="240" w:afterAutospacing="0"/>
-        <w:ind w:left="720"/>
-        <w:textAlignment w:val="baseline"/>
-        <w:rPr>
-          <w:color w:val="000000"/>
-        </w:rPr>
-      </w:pPr>
-    </w:p>
-    <w:p>
-      <w:pPr>
-        <w:pStyle w:val="Nagwek3"/>
-        <w:spacing w:before="280" w:after="80"/>
-        <w:ind w:left="360"/>
-        <w:jc w:val="center"/>
-        <w:rPr>
-          <w:color w:val="auto"/>
-          <w:sz w:val="40"/>
-          <w:szCs w:val="40"/>
-        </w:rPr>
-      </w:pPr>
-      <w:r>
-        <w:rPr>
-          <w:rFonts w:ascii="Arial" w:hAnsi="Arial" w:cs="Arial"/>
-          <w:color w:val="auto"/>
-          <w:sz w:val="40"/>
-          <w:szCs w:val="40"/>
-        </w:rPr>
-        <w:lastRenderedPageBreak/>
-        <w:t>API do obsługi bazy danych</w:t>
-      </w:r>
-    </w:p>
-    <w:p>
-      <w:pPr>
-        <w:pStyle w:val="Nagwek4"/>
-        <w:spacing w:before="240" w:beforeAutospacing="0" w:after="40" w:afterAutospacing="0"/>
-        <w:rPr>
-          <w:color w:val="FF0000"/>
-        </w:rPr>
-      </w:pPr>
-      <w:r>
-        <w:rPr>
-          <w:rFonts w:ascii="Arial" w:hAnsi="Arial" w:cs="Arial"/>
-          <w:color w:val="FF0000"/>
-          <w:sz w:val="22"/>
-          <w:szCs w:val="22"/>
-        </w:rPr>
-        <w:t xml:space="preserve">Endpointy API dla tabeli </w:t>
-      </w:r>
-      <w:r>
-        <w:rPr>
-          <w:rFonts w:ascii="Courier New" w:hAnsi="Courier New" w:cs="Courier New"/>
-          <w:color w:val="FF0000"/>
-          <w:sz w:val="22"/>
-          <w:szCs w:val="22"/>
-        </w:rPr>
-        <w:t>photos</w:t>
-      </w:r>
-      <w:r>
-        <w:rPr>
-          <w:rFonts w:ascii="Arial" w:hAnsi="Arial" w:cs="Arial"/>
-          <w:color w:val="FF0000"/>
-          <w:sz w:val="22"/>
-          <w:szCs w:val="22"/>
-        </w:rPr>
-        <w:t>:</w:t>
-      </w:r>
-    </w:p>
-    <w:p>
-      <w:pPr>
-        <w:pStyle w:val="NormalnyWeb"/>
-        <w:numPr>
-          <w:ilvl w:val="0"/>
-          <w:numId w:val="15"/>
-        </w:numPr>
-        <w:spacing w:before="240" w:beforeAutospacing="0" w:after="0" w:afterAutospacing="0"/>
-        <w:textAlignment w:val="baseline"/>
-        <w:rPr>
-          <w:rFonts w:ascii="Arial" w:hAnsi="Arial" w:cs="Arial"/>
-          <w:color w:val="FF0000"/>
-          <w:sz w:val="22"/>
-          <w:szCs w:val="22"/>
-        </w:rPr>
-      </w:pPr>
-      <w:r>
-        <w:rPr>
-          <w:rFonts w:ascii="Arial" w:hAnsi="Arial" w:cs="Arial"/>
-          <w:b/>
-          <w:bCs/>
-          <w:color w:val="FF0000"/>
-          <w:sz w:val="22"/>
-          <w:szCs w:val="22"/>
-        </w:rPr>
-        <w:t>Dodanie zdjęcia</w:t>
-      </w:r>
-    </w:p>
-    <w:p>
-      <w:pPr>
-        <w:pStyle w:val="NormalnyWeb"/>
-        <w:numPr>
-          <w:ilvl w:val="1"/>
-          <w:numId w:val="15"/>
-        </w:numPr>
-        <w:spacing w:before="0" w:beforeAutospacing="0" w:after="0" w:afterAutospacing="0"/>
-        <w:textAlignment w:val="baseline"/>
-        <w:rPr>
-          <w:rFonts w:ascii="Arial" w:hAnsi="Arial" w:cs="Arial"/>
-          <w:color w:val="FF0000"/>
-          <w:sz w:val="22"/>
-          <w:szCs w:val="22"/>
-        </w:rPr>
-      </w:pPr>
-      <w:r>
-        <w:rPr>
-          <w:rFonts w:ascii="Arial" w:hAnsi="Arial" w:cs="Arial"/>
-          <w:b/>
-          <w:bCs/>
-          <w:color w:val="FF0000"/>
-          <w:sz w:val="22"/>
-          <w:szCs w:val="22"/>
-        </w:rPr>
-        <w:t>Metoda:</w:t>
-      </w:r>
-      <w:r>
-        <w:rPr>
-          <w:rFonts w:ascii="Arial" w:hAnsi="Arial" w:cs="Arial"/>
-          <w:color w:val="FF0000"/>
-          <w:sz w:val="22"/>
-          <w:szCs w:val="22"/>
-        </w:rPr>
-        <w:t xml:space="preserve"> </w:t>
-      </w:r>
-      <w:r>
-        <w:rPr>
-          <w:rFonts w:ascii="Courier New" w:hAnsi="Courier New" w:cs="Courier New"/>
-          <w:color w:val="FF0000"/>
-          <w:sz w:val="22"/>
-          <w:szCs w:val="22"/>
-        </w:rPr>
-        <w:t>POST /api/photos</w:t>
-      </w:r>
-    </w:p>
-    <w:p>
-      <w:pPr>
-        <w:pStyle w:val="NormalnyWeb"/>
-        <w:numPr>
-          <w:ilvl w:val="1"/>
-          <w:numId w:val="15"/>
-        </w:numPr>
-        <w:spacing w:before="0" w:beforeAutospacing="0" w:after="0" w:afterAutospacing="0"/>
-        <w:textAlignment w:val="baseline"/>
-        <w:rPr>
-          <w:rFonts w:ascii="Arial" w:hAnsi="Arial" w:cs="Arial"/>
-          <w:color w:val="FF0000"/>
-          <w:sz w:val="22"/>
-          <w:szCs w:val="22"/>
-        </w:rPr>
-      </w:pPr>
-      <w:r>
-        <w:rPr>
-          <w:rFonts w:ascii="Arial" w:hAnsi="Arial" w:cs="Arial"/>
-          <w:b/>
-          <w:bCs/>
-          <w:color w:val="FF0000"/>
-          <w:sz w:val="22"/>
-          <w:szCs w:val="22"/>
-        </w:rPr>
-        <w:t>Opis:</w:t>
-      </w:r>
-      <w:r>
-        <w:rPr>
-          <w:rFonts w:ascii="Arial" w:hAnsi="Arial" w:cs="Arial"/>
-          <w:color w:val="FF0000"/>
-          <w:sz w:val="22"/>
-          <w:szCs w:val="22"/>
-        </w:rPr>
-        <w:t xml:space="preserve"> Dodaje nowe zdjęcie do bazy danych.</w:t>
-      </w:r>
-    </w:p>
-    <w:p>
-      <w:pPr>
-        <w:pStyle w:val="NormalnyWeb"/>
-        <w:numPr>
-          <w:ilvl w:val="0"/>
-          <w:numId w:val="15"/>
-        </w:numPr>
-        <w:spacing w:before="0" w:beforeAutospacing="0" w:after="0" w:afterAutospacing="0"/>
-        <w:textAlignment w:val="baseline"/>
-        <w:rPr>
-          <w:rFonts w:ascii="Arial" w:hAnsi="Arial" w:cs="Arial"/>
-          <w:color w:val="FF0000"/>
-          <w:sz w:val="22"/>
-          <w:szCs w:val="22"/>
-        </w:rPr>
-      </w:pPr>
-      <w:r>
-        <w:rPr>
-          <w:rFonts w:ascii="Arial" w:hAnsi="Arial" w:cs="Arial"/>
-          <w:b/>
-          <w:bCs/>
-          <w:color w:val="FF0000"/>
-          <w:sz w:val="22"/>
-          <w:szCs w:val="22"/>
-        </w:rPr>
-        <w:t>Pobranie wszystkich zdjęć</w:t>
-      </w:r>
-    </w:p>
-    <w:p>
-      <w:pPr>
-        <w:pStyle w:val="NormalnyWeb"/>
-        <w:numPr>
-          <w:ilvl w:val="1"/>
-          <w:numId w:val="15"/>
-        </w:numPr>
-        <w:spacing w:before="0" w:beforeAutospacing="0" w:after="0" w:afterAutospacing="0"/>
-        <w:textAlignment w:val="baseline"/>
-        <w:rPr>
-          <w:rFonts w:ascii="Arial" w:hAnsi="Arial" w:cs="Arial"/>
-          <w:color w:val="FF0000"/>
-          <w:sz w:val="22"/>
-          <w:szCs w:val="22"/>
-        </w:rPr>
-      </w:pPr>
-      <w:r>
-        <w:rPr>
-          <w:rFonts w:ascii="Arial" w:hAnsi="Arial" w:cs="Arial"/>
-          <w:b/>
-          <w:bCs/>
-          <w:color w:val="FF0000"/>
-          <w:sz w:val="22"/>
-          <w:szCs w:val="22"/>
-        </w:rPr>
-        <w:t>Metoda:</w:t>
-      </w:r>
-      <w:r>
-        <w:rPr>
-          <w:rFonts w:ascii="Arial" w:hAnsi="Arial" w:cs="Arial"/>
-          <w:color w:val="FF0000"/>
-          <w:sz w:val="22"/>
-          <w:szCs w:val="22"/>
-        </w:rPr>
-        <w:t xml:space="preserve"> </w:t>
-      </w:r>
-      <w:r>
-        <w:rPr>
-          <w:rFonts w:ascii="Courier New" w:hAnsi="Courier New" w:cs="Courier New"/>
-          <w:color w:val="FF0000"/>
-          <w:sz w:val="22"/>
-          <w:szCs w:val="22"/>
-        </w:rPr>
-        <w:t>GET /api/photos</w:t>
-      </w:r>
-    </w:p>
-    <w:p>
-      <w:pPr>
-        <w:pStyle w:val="NormalnyWeb"/>
-        <w:numPr>
-          <w:ilvl w:val="1"/>
-          <w:numId w:val="15"/>
-        </w:numPr>
-        <w:spacing w:before="0" w:beforeAutospacing="0" w:after="0" w:afterAutospacing="0"/>
-        <w:textAlignment w:val="baseline"/>
-        <w:rPr>
-          <w:rFonts w:ascii="Arial" w:hAnsi="Arial" w:cs="Arial"/>
-          <w:color w:val="FF0000"/>
-          <w:sz w:val="22"/>
-          <w:szCs w:val="22"/>
-        </w:rPr>
-      </w:pPr>
-      <w:r>
-        <w:rPr>
-          <w:rFonts w:ascii="Arial" w:hAnsi="Arial" w:cs="Arial"/>
-          <w:b/>
-          <w:bCs/>
-          <w:color w:val="FF0000"/>
-          <w:sz w:val="22"/>
-          <w:szCs w:val="22"/>
-        </w:rPr>
-        <w:t>Opis:</w:t>
-      </w:r>
-      <w:r>
-        <w:rPr>
-          <w:rFonts w:ascii="Arial" w:hAnsi="Arial" w:cs="Arial"/>
-          <w:color w:val="FF0000"/>
-          <w:sz w:val="22"/>
-          <w:szCs w:val="22"/>
-        </w:rPr>
-        <w:t xml:space="preserve"> Zwraca listę wszystkich zdjęć z bazy danych.</w:t>
-      </w:r>
-    </w:p>
-    <w:p>
-      <w:pPr>
-        <w:pStyle w:val="NormalnyWeb"/>
-        <w:numPr>
-          <w:ilvl w:val="0"/>
-          <w:numId w:val="15"/>
-        </w:numPr>
-        <w:spacing w:before="0" w:beforeAutospacing="0" w:after="0" w:afterAutospacing="0"/>
-        <w:textAlignment w:val="baseline"/>
-        <w:rPr>
-          <w:rFonts w:ascii="Arial" w:hAnsi="Arial" w:cs="Arial"/>
-          <w:color w:val="FF0000"/>
-          <w:sz w:val="22"/>
-          <w:szCs w:val="22"/>
-        </w:rPr>
-      </w:pPr>
-      <w:r>
-        <w:rPr>
-          <w:rFonts w:ascii="Arial" w:hAnsi="Arial" w:cs="Arial"/>
-          <w:b/>
-          <w:bCs/>
-          <w:color w:val="FF0000"/>
-          <w:sz w:val="22"/>
-          <w:szCs w:val="22"/>
-        </w:rPr>
-        <w:t>Pobranie konkretnego zdjęcia</w:t>
-      </w:r>
-    </w:p>
-    <w:p>
-      <w:pPr>
-        <w:pStyle w:val="NormalnyWeb"/>
-        <w:numPr>
-          <w:ilvl w:val="1"/>
-          <w:numId w:val="15"/>
-        </w:numPr>
-        <w:spacing w:before="0" w:beforeAutospacing="0" w:after="0" w:afterAutospacing="0"/>
-        <w:textAlignment w:val="baseline"/>
-        <w:rPr>
-          <w:rFonts w:ascii="Arial" w:hAnsi="Arial" w:cs="Arial"/>
-          <w:color w:val="FF0000"/>
-          <w:sz w:val="22"/>
-          <w:szCs w:val="22"/>
-          <w:lang w:val="en-GB"/>
-        </w:rPr>
-      </w:pPr>
-      <w:r>
-        <w:rPr>
-          <w:rFonts w:ascii="Arial" w:hAnsi="Arial" w:cs="Arial"/>
-          <w:b/>
-          <w:bCs/>
-          <w:color w:val="FF0000"/>
-          <w:sz w:val="22"/>
-          <w:szCs w:val="22"/>
-          <w:lang w:val="en-GB"/>
-        </w:rPr>
-        <w:t>Metoda:</w:t>
-      </w:r>
-      <w:r>
-        <w:rPr>
-          <w:rFonts w:ascii="Arial" w:hAnsi="Arial" w:cs="Arial"/>
-          <w:color w:val="FF0000"/>
-          <w:sz w:val="22"/>
-          <w:szCs w:val="22"/>
-          <w:lang w:val="en-GB"/>
-        </w:rPr>
-        <w:t xml:space="preserve"> </w:t>
-      </w:r>
-      <w:r>
-        <w:rPr>
-          <w:rFonts w:ascii="Courier New" w:hAnsi="Courier New" w:cs="Courier New"/>
-          <w:color w:val="FF0000"/>
-          <w:sz w:val="22"/>
-          <w:szCs w:val="22"/>
-          <w:lang w:val="en-GB"/>
-        </w:rPr>
-        <w:t>GET /api/photos/{id}</w:t>
-      </w:r>
-    </w:p>
-    <w:p>
-      <w:pPr>
-        <w:pStyle w:val="NormalnyWeb"/>
-        <w:numPr>
-          <w:ilvl w:val="1"/>
-          <w:numId w:val="15"/>
-        </w:numPr>
-        <w:spacing w:before="0" w:beforeAutospacing="0" w:after="0" w:afterAutospacing="0"/>
-        <w:textAlignment w:val="baseline"/>
-        <w:rPr>
-          <w:rFonts w:ascii="Arial" w:hAnsi="Arial" w:cs="Arial"/>
-          <w:color w:val="FF0000"/>
-          <w:sz w:val="22"/>
-          <w:szCs w:val="22"/>
-        </w:rPr>
-      </w:pPr>
-      <w:r>
-        <w:rPr>
-          <w:rFonts w:ascii="Arial" w:hAnsi="Arial" w:cs="Arial"/>
-          <w:b/>
-          <w:bCs/>
-          <w:color w:val="FF0000"/>
-          <w:sz w:val="22"/>
-          <w:szCs w:val="22"/>
-        </w:rPr>
-        <w:t>Opis:</w:t>
-      </w:r>
-      <w:r>
-        <w:rPr>
-          <w:rFonts w:ascii="Arial" w:hAnsi="Arial" w:cs="Arial"/>
-          <w:color w:val="FF0000"/>
-          <w:sz w:val="22"/>
-          <w:szCs w:val="22"/>
-        </w:rPr>
-        <w:t xml:space="preserve"> Zwraca dane jednego zdjęcia na podstawie jego </w:t>
-      </w:r>
-      <w:r>
-        <w:rPr>
-          <w:rFonts w:ascii="Courier New" w:hAnsi="Courier New" w:cs="Courier New"/>
-          <w:color w:val="FF0000"/>
-          <w:sz w:val="22"/>
-          <w:szCs w:val="22"/>
-        </w:rPr>
-        <w:t>id</w:t>
-      </w:r>
-      <w:r>
-        <w:rPr>
-          <w:rFonts w:ascii="Arial" w:hAnsi="Arial" w:cs="Arial"/>
-          <w:color w:val="FF0000"/>
-          <w:sz w:val="22"/>
-          <w:szCs w:val="22"/>
-        </w:rPr>
-        <w:t>.</w:t>
-      </w:r>
-    </w:p>
-    <w:p>
-      <w:pPr>
-        <w:pStyle w:val="NormalnyWeb"/>
-        <w:numPr>
-          <w:ilvl w:val="0"/>
-          <w:numId w:val="15"/>
-        </w:numPr>
-        <w:spacing w:before="0" w:beforeAutospacing="0" w:after="0" w:afterAutospacing="0"/>
-        <w:textAlignment w:val="baseline"/>
-        <w:rPr>
-          <w:rFonts w:ascii="Arial" w:hAnsi="Arial" w:cs="Arial"/>
-          <w:color w:val="FF0000"/>
-          <w:sz w:val="22"/>
-          <w:szCs w:val="22"/>
-        </w:rPr>
-      </w:pPr>
-      <w:r>
-        <w:rPr>
-          <w:rFonts w:ascii="Arial" w:hAnsi="Arial" w:cs="Arial"/>
-          <w:b/>
-          <w:bCs/>
-          <w:color w:val="FF0000"/>
-          <w:sz w:val="22"/>
-          <w:szCs w:val="22"/>
-        </w:rPr>
-        <w:t>Usunięcie zdjęcia</w:t>
-      </w:r>
-    </w:p>
-    <w:p>
-      <w:pPr>
-        <w:pStyle w:val="NormalnyWeb"/>
-        <w:numPr>
-          <w:ilvl w:val="1"/>
-          <w:numId w:val="15"/>
-        </w:numPr>
-        <w:spacing w:before="0" w:beforeAutospacing="0" w:after="0" w:afterAutospacing="0"/>
-        <w:textAlignment w:val="baseline"/>
-        <w:rPr>
-          <w:rFonts w:ascii="Arial" w:hAnsi="Arial" w:cs="Arial"/>
-          <w:color w:val="FF0000"/>
-          <w:sz w:val="22"/>
-          <w:szCs w:val="22"/>
-        </w:rPr>
-      </w:pPr>
-      <w:r>
-        <w:rPr>
-          <w:rFonts w:ascii="Arial" w:hAnsi="Arial" w:cs="Arial"/>
-          <w:b/>
-          <w:bCs/>
-          <w:color w:val="FF0000"/>
-          <w:sz w:val="22"/>
-          <w:szCs w:val="22"/>
-        </w:rPr>
-        <w:t>Metoda:</w:t>
-      </w:r>
-      <w:r>
-        <w:rPr>
-          <w:rFonts w:ascii="Arial" w:hAnsi="Arial" w:cs="Arial"/>
-          <w:color w:val="FF0000"/>
-          <w:sz w:val="22"/>
-          <w:szCs w:val="22"/>
-        </w:rPr>
-        <w:t xml:space="preserve"> </w:t>
-      </w:r>
-      <w:r>
-        <w:rPr>
-          <w:rFonts w:ascii="Courier New" w:hAnsi="Courier New" w:cs="Courier New"/>
-          <w:color w:val="FF0000"/>
-          <w:sz w:val="22"/>
-          <w:szCs w:val="22"/>
-        </w:rPr>
-        <w:t>DELETE /api/photos/{id}</w:t>
-      </w:r>
-    </w:p>
-    <w:p>
-      <w:pPr>
-        <w:pStyle w:val="NormalnyWeb"/>
-        <w:numPr>
-          <w:ilvl w:val="1"/>
-          <w:numId w:val="15"/>
-        </w:numPr>
-        <w:spacing w:before="0" w:beforeAutospacing="0" w:after="240" w:afterAutospacing="0"/>
-        <w:textAlignment w:val="baseline"/>
-        <w:rPr>
-          <w:rFonts w:ascii="Arial" w:hAnsi="Arial" w:cs="Arial"/>
-          <w:color w:val="FF0000"/>
-          <w:sz w:val="22"/>
-          <w:szCs w:val="22"/>
-        </w:rPr>
-      </w:pPr>
-      <w:r>
-        <w:rPr>
-          <w:rFonts w:ascii="Arial" w:hAnsi="Arial" w:cs="Arial"/>
-          <w:b/>
-          <w:bCs/>
-          <w:color w:val="FF0000"/>
-          <w:sz w:val="22"/>
-          <w:szCs w:val="22"/>
-        </w:rPr>
-        <w:t>Opis:</w:t>
-      </w:r>
-      <w:r>
-        <w:rPr>
-          <w:rFonts w:ascii="Arial" w:hAnsi="Arial" w:cs="Arial"/>
-          <w:color w:val="FF0000"/>
-          <w:sz w:val="22"/>
-          <w:szCs w:val="22"/>
-        </w:rPr>
-        <w:t xml:space="preserve"> Usuwa zdjęcie na podstawie jego </w:t>
-      </w:r>
-      <w:r>
-        <w:rPr>
-          <w:rFonts w:ascii="Courier New" w:hAnsi="Courier New" w:cs="Courier New"/>
-          <w:color w:val="FF0000"/>
-          <w:sz w:val="22"/>
-          <w:szCs w:val="22"/>
-        </w:rPr>
-        <w:t>id</w:t>
-      </w:r>
-      <w:r>
-        <w:rPr>
-          <w:rFonts w:ascii="Arial" w:hAnsi="Arial" w:cs="Arial"/>
-          <w:color w:val="FF0000"/>
-          <w:sz w:val="22"/>
-          <w:szCs w:val="22"/>
-        </w:rPr>
-        <w:t>.</w:t>
-      </w:r>
-    </w:p>
-    <w:p>
-      <w:pPr>
-        <w:rPr>
-          <w:rFonts w:ascii="Times New Roman" w:hAnsi="Times New Roman" w:cs="Times New Roman"/>
-          <w:color w:val="FF0000"/>
-          <w:sz w:val="24"/>
-          <w:szCs w:val="24"/>
-        </w:rPr>
-      </w:pPr>
-      <w:r>
-        <w:rPr>
-          <w:color w:val="FF0000"/>
-        </w:rPr>
-        <w:pict w14:anchorId="1B643D2E">
-          <v:rect id="_x0000_i1025" style="width:0;height:1.5pt" o:hralign="center" o:hrstd="t" o:hr="t" fillcolor="#a0a0a0" stroked="f"/>
-        </w:pict>
-      </w:r>
-    </w:p>
-    <w:p>
-      <w:pPr>
-        <w:pStyle w:val="Nagwek4"/>
-        <w:spacing w:before="240" w:beforeAutospacing="0" w:after="40" w:afterAutospacing="0"/>
-      </w:pPr>
-      <w:r>
-        <w:rPr>
-          <w:rFonts w:ascii="Arial" w:hAnsi="Arial" w:cs="Arial"/>
-          <w:sz w:val="22"/>
-          <w:szCs w:val="22"/>
-        </w:rPr>
-        <w:t xml:space="preserve">Endpointy API dla tabeli </w:t>
-      </w:r>
-      <w:r>
-        <w:rPr>
-          <w:rFonts w:ascii="Courier New" w:hAnsi="Courier New" w:cs="Courier New"/>
-          <w:sz w:val="22"/>
-          <w:szCs w:val="22"/>
-        </w:rPr>
-        <w:t>messages</w:t>
-      </w:r>
-      <w:r>
-        <w:rPr>
-          <w:rFonts w:ascii="Arial" w:hAnsi="Arial" w:cs="Arial"/>
-          <w:sz w:val="22"/>
-          <w:szCs w:val="22"/>
-        </w:rPr>
-        <w:t>:</w:t>
-      </w:r>
-    </w:p>
-    <w:p>
-      <w:pPr>
-        <w:pStyle w:val="NormalnyWeb"/>
-        <w:numPr>
-          <w:ilvl w:val="0"/>
-          <w:numId w:val="16"/>
-        </w:numPr>
-        <w:spacing w:before="240" w:beforeAutospacing="0" w:after="0" w:afterAutospacing="0"/>
-        <w:textAlignment w:val="baseline"/>
-        <w:rPr>
-          <w:rFonts w:ascii="Arial" w:hAnsi="Arial" w:cs="Arial"/>
-          <w:sz w:val="22"/>
-          <w:szCs w:val="22"/>
-        </w:rPr>
-      </w:pPr>
-      <w:r>
-        <w:rPr>
-          <w:rFonts w:ascii="Arial" w:hAnsi="Arial" w:cs="Arial"/>
-          <w:b/>
-          <w:bCs/>
-          <w:sz w:val="22"/>
-          <w:szCs w:val="22"/>
-        </w:rPr>
-        <w:t>Dodanie wiadomości</w:t>
-      </w:r>
-    </w:p>
-    <w:p>
-      <w:pPr>
-        <w:pStyle w:val="NormalnyWeb"/>
-        <w:numPr>
-          <w:ilvl w:val="1"/>
-          <w:numId w:val="16"/>
-        </w:numPr>
-        <w:spacing w:before="0" w:beforeAutospacing="0" w:after="0" w:afterAutospacing="0"/>
-        <w:textAlignment w:val="baseline"/>
-        <w:rPr>
-          <w:rFonts w:ascii="Arial" w:hAnsi="Arial" w:cs="Arial"/>
-          <w:sz w:val="22"/>
-          <w:szCs w:val="22"/>
-        </w:rPr>
-      </w:pPr>
-      <w:r>
-        <w:rPr>
-          <w:rFonts w:ascii="Arial" w:hAnsi="Arial" w:cs="Arial"/>
-          <w:b/>
-          <w:bCs/>
-          <w:sz w:val="22"/>
-          <w:szCs w:val="22"/>
-        </w:rPr>
-        <w:t>Metoda:</w:t>
-      </w:r>
-      <w:r>
-        <w:rPr>
-          <w:rFonts w:ascii="Arial" w:hAnsi="Arial" w:cs="Arial"/>
-          <w:sz w:val="22"/>
-          <w:szCs w:val="22"/>
-        </w:rPr>
-        <w:t xml:space="preserve"> </w:t>
-      </w:r>
-      <w:r>
-        <w:rPr>
-          <w:rFonts w:ascii="Courier New" w:hAnsi="Courier New" w:cs="Courier New"/>
-          <w:sz w:val="22"/>
-          <w:szCs w:val="22"/>
-        </w:rPr>
-        <w:t>POST /api/messages</w:t>
-      </w:r>
-    </w:p>
-    <w:p>
-      <w:pPr>
-        <w:pStyle w:val="NormalnyWeb"/>
-        <w:numPr>
-          <w:ilvl w:val="1"/>
-          <w:numId w:val="16"/>
-        </w:numPr>
-        <w:spacing w:before="0" w:beforeAutospacing="0" w:after="0" w:afterAutospacing="0"/>
-        <w:textAlignment w:val="baseline"/>
-        <w:rPr>
-          <w:rFonts w:ascii="Arial" w:hAnsi="Arial" w:cs="Arial"/>
-          <w:sz w:val="22"/>
-          <w:szCs w:val="22"/>
-        </w:rPr>
-      </w:pPr>
-      <w:r>
-        <w:rPr>
-          <w:rFonts w:ascii="Arial" w:hAnsi="Arial" w:cs="Arial"/>
-          <w:b/>
-          <w:bCs/>
-          <w:sz w:val="22"/>
-          <w:szCs w:val="22"/>
-        </w:rPr>
-        <w:t>Opis:</w:t>
-      </w:r>
-      <w:r>
-        <w:rPr>
-          <w:rFonts w:ascii="Arial" w:hAnsi="Arial" w:cs="Arial"/>
-          <w:sz w:val="22"/>
-          <w:szCs w:val="22"/>
-        </w:rPr>
-        <w:t xml:space="preserve"> Dodaje wiadomość przesłaną przez formularz kontaktowy do bazy danych.</w:t>
-      </w:r>
-    </w:p>
-    <w:p>
-      <w:pPr>
-        <w:pStyle w:val="NormalnyWeb"/>
-        <w:numPr>
-          <w:ilvl w:val="0"/>
-          <w:numId w:val="16"/>
-        </w:numPr>
-        <w:spacing w:before="0" w:beforeAutospacing="0" w:after="0" w:afterAutospacing="0"/>
-        <w:textAlignment w:val="baseline"/>
-        <w:rPr>
-          <w:rFonts w:ascii="Arial" w:hAnsi="Arial" w:cs="Arial"/>
-          <w:color w:val="FF0000"/>
-          <w:sz w:val="22"/>
-          <w:szCs w:val="22"/>
-        </w:rPr>
-      </w:pPr>
-      <w:r>
-        <w:rPr>
-          <w:rFonts w:ascii="Arial" w:hAnsi="Arial" w:cs="Arial"/>
-          <w:b/>
-          <w:bCs/>
-          <w:color w:val="FF0000"/>
-          <w:sz w:val="22"/>
-          <w:szCs w:val="22"/>
-        </w:rPr>
-        <w:t>Pobranie wszystkich wiadomości</w:t>
-      </w:r>
-    </w:p>
-    <w:p>
-      <w:pPr>
-        <w:pStyle w:val="NormalnyWeb"/>
-        <w:numPr>
-          <w:ilvl w:val="1"/>
-          <w:numId w:val="16"/>
-        </w:numPr>
-        <w:spacing w:before="0" w:beforeAutospacing="0" w:after="0" w:afterAutospacing="0"/>
-        <w:textAlignment w:val="baseline"/>
-        <w:rPr>
-          <w:rFonts w:ascii="Arial" w:hAnsi="Arial" w:cs="Arial"/>
-          <w:color w:val="FF0000"/>
-          <w:sz w:val="22"/>
-          <w:szCs w:val="22"/>
-        </w:rPr>
-      </w:pPr>
-      <w:r>
-        <w:rPr>
-          <w:rFonts w:ascii="Arial" w:hAnsi="Arial" w:cs="Arial"/>
-          <w:b/>
-          <w:bCs/>
-          <w:color w:val="FF0000"/>
-          <w:sz w:val="22"/>
-          <w:szCs w:val="22"/>
-        </w:rPr>
-        <w:t>Metoda:</w:t>
-      </w:r>
-      <w:r>
-        <w:rPr>
-          <w:rFonts w:ascii="Arial" w:hAnsi="Arial" w:cs="Arial"/>
-          <w:color w:val="FF0000"/>
-          <w:sz w:val="22"/>
-          <w:szCs w:val="22"/>
-        </w:rPr>
-        <w:t xml:space="preserve"> </w:t>
-      </w:r>
-      <w:r>
-        <w:rPr>
-          <w:rFonts w:ascii="Courier New" w:hAnsi="Courier New" w:cs="Courier New"/>
-          <w:color w:val="FF0000"/>
-          <w:sz w:val="22"/>
-          <w:szCs w:val="22"/>
-        </w:rPr>
-        <w:t>GET /api/messages</w:t>
-      </w:r>
-    </w:p>
-    <w:p>
-      <w:pPr>
-        <w:pStyle w:val="NormalnyWeb"/>
-        <w:numPr>
-          <w:ilvl w:val="1"/>
-          <w:numId w:val="16"/>
-        </w:numPr>
-        <w:spacing w:before="0" w:beforeAutospacing="0" w:after="0" w:afterAutospacing="0"/>
-        <w:textAlignment w:val="baseline"/>
-        <w:rPr>
-          <w:rFonts w:ascii="Arial" w:hAnsi="Arial" w:cs="Arial"/>
-          <w:color w:val="FF0000"/>
-          <w:sz w:val="22"/>
-          <w:szCs w:val="22"/>
-        </w:rPr>
-      </w:pPr>
-      <w:r>
-        <w:rPr>
-          <w:rFonts w:ascii="Arial" w:hAnsi="Arial" w:cs="Arial"/>
-          <w:b/>
-          <w:bCs/>
-          <w:color w:val="FF0000"/>
-          <w:sz w:val="22"/>
-          <w:szCs w:val="22"/>
-        </w:rPr>
-        <w:t>Opis:</w:t>
-      </w:r>
-      <w:r>
-        <w:rPr>
-          <w:rFonts w:ascii="Arial" w:hAnsi="Arial" w:cs="Arial"/>
-          <w:color w:val="FF0000"/>
-          <w:sz w:val="22"/>
-          <w:szCs w:val="22"/>
-        </w:rPr>
-        <w:t xml:space="preserve"> Zwraca wszystkie wiadomości z bazy danych.</w:t>
-      </w:r>
-    </w:p>
-    <w:p>
-      <w:pPr>
-        <w:pStyle w:val="NormalnyWeb"/>
-        <w:numPr>
-          <w:ilvl w:val="0"/>
-          <w:numId w:val="16"/>
-        </w:numPr>
-        <w:spacing w:before="0" w:beforeAutospacing="0" w:after="0" w:afterAutospacing="0"/>
-        <w:textAlignment w:val="baseline"/>
-        <w:rPr>
-          <w:rFonts w:ascii="Arial" w:hAnsi="Arial" w:cs="Arial"/>
-          <w:color w:val="FF0000"/>
-          <w:sz w:val="22"/>
-          <w:szCs w:val="22"/>
-        </w:rPr>
-      </w:pPr>
-      <w:r>
-        <w:rPr>
-          <w:rFonts w:ascii="Arial" w:hAnsi="Arial" w:cs="Arial"/>
-          <w:b/>
-          <w:bCs/>
-          <w:color w:val="FF0000"/>
-          <w:sz w:val="22"/>
-          <w:szCs w:val="22"/>
-        </w:rPr>
-        <w:t>Pobranie konkretnej wiadomości</w:t>
-      </w:r>
-    </w:p>
-    <w:p>
-      <w:pPr>
-        <w:pStyle w:val="NormalnyWeb"/>
-        <w:numPr>
-          <w:ilvl w:val="1"/>
-          <w:numId w:val="16"/>
-        </w:numPr>
-        <w:spacing w:before="0" w:beforeAutospacing="0" w:after="0" w:afterAutospacing="0"/>
-        <w:textAlignment w:val="baseline"/>
-        <w:rPr>
-          <w:rFonts w:ascii="Arial" w:hAnsi="Arial" w:cs="Arial"/>
-          <w:color w:val="FF0000"/>
-          <w:sz w:val="22"/>
-          <w:szCs w:val="22"/>
-          <w:lang w:val="en-GB"/>
-        </w:rPr>
-      </w:pPr>
-      <w:r>
-        <w:rPr>
-          <w:rFonts w:ascii="Arial" w:hAnsi="Arial" w:cs="Arial"/>
-          <w:b/>
-          <w:bCs/>
-          <w:color w:val="FF0000"/>
-          <w:sz w:val="22"/>
-          <w:szCs w:val="22"/>
-          <w:lang w:val="en-GB"/>
-        </w:rPr>
-        <w:t>Metoda:</w:t>
-      </w:r>
-      <w:r>
-        <w:rPr>
-          <w:rFonts w:ascii="Arial" w:hAnsi="Arial" w:cs="Arial"/>
-          <w:color w:val="FF0000"/>
-          <w:sz w:val="22"/>
-          <w:szCs w:val="22"/>
-          <w:lang w:val="en-GB"/>
-        </w:rPr>
-        <w:t xml:space="preserve"> </w:t>
-      </w:r>
-      <w:r>
-        <w:rPr>
-          <w:rFonts w:ascii="Courier New" w:hAnsi="Courier New" w:cs="Courier New"/>
-          <w:color w:val="FF0000"/>
-          <w:sz w:val="22"/>
-          <w:szCs w:val="22"/>
-          <w:lang w:val="en-GB"/>
-        </w:rPr>
-        <w:t>GET /api/messages/{id}</w:t>
-      </w:r>
-    </w:p>
-    <w:p>
-      <w:pPr>
-        <w:pStyle w:val="NormalnyWeb"/>
-        <w:numPr>
-          <w:ilvl w:val="1"/>
-          <w:numId w:val="16"/>
-        </w:numPr>
-        <w:spacing w:before="0" w:beforeAutospacing="0" w:after="0" w:afterAutospacing="0"/>
-        <w:textAlignment w:val="baseline"/>
-        <w:rPr>
-          <w:rFonts w:ascii="Arial" w:hAnsi="Arial" w:cs="Arial"/>
-          <w:color w:val="FF0000"/>
-          <w:sz w:val="22"/>
-          <w:szCs w:val="22"/>
-        </w:rPr>
-      </w:pPr>
-      <w:r>
-        <w:rPr>
-          <w:rFonts w:ascii="Arial" w:hAnsi="Arial" w:cs="Arial"/>
-          <w:b/>
-          <w:bCs/>
-          <w:color w:val="FF0000"/>
-          <w:sz w:val="22"/>
-          <w:szCs w:val="22"/>
-        </w:rPr>
-        <w:t>Opis:</w:t>
-      </w:r>
-      <w:r>
-        <w:rPr>
-          <w:rFonts w:ascii="Arial" w:hAnsi="Arial" w:cs="Arial"/>
-          <w:color w:val="FF0000"/>
-          <w:sz w:val="22"/>
-          <w:szCs w:val="22"/>
-        </w:rPr>
-        <w:t xml:space="preserve"> Zwraca treść jednej wiadomości na podstawie jej </w:t>
-      </w:r>
-      <w:r>
-        <w:rPr>
-          <w:rFonts w:ascii="Courier New" w:hAnsi="Courier New" w:cs="Courier New"/>
-          <w:color w:val="FF0000"/>
-          <w:sz w:val="22"/>
-          <w:szCs w:val="22"/>
-        </w:rPr>
-        <w:t>id</w:t>
-      </w:r>
-      <w:r>
-        <w:rPr>
-          <w:rFonts w:ascii="Arial" w:hAnsi="Arial" w:cs="Arial"/>
-          <w:color w:val="FF0000"/>
-          <w:sz w:val="22"/>
-          <w:szCs w:val="22"/>
-        </w:rPr>
-        <w:t>.</w:t>
-      </w:r>
-    </w:p>
-    <w:p>
-      <w:pPr>
-        <w:pStyle w:val="NormalnyWeb"/>
-        <w:numPr>
-          <w:ilvl w:val="0"/>
-          <w:numId w:val="16"/>
-        </w:numPr>
-        <w:spacing w:before="0" w:beforeAutospacing="0" w:after="0" w:afterAutospacing="0"/>
-        <w:textAlignment w:val="baseline"/>
-        <w:rPr>
-          <w:rFonts w:ascii="Arial" w:hAnsi="Arial" w:cs="Arial"/>
-          <w:color w:val="FF0000"/>
-          <w:sz w:val="22"/>
-          <w:szCs w:val="22"/>
-        </w:rPr>
-      </w:pPr>
-      <w:r>
-        <w:rPr>
-          <w:rFonts w:ascii="Arial" w:hAnsi="Arial" w:cs="Arial"/>
-          <w:b/>
-          <w:bCs/>
-          <w:color w:val="FF0000"/>
-          <w:sz w:val="22"/>
-          <w:szCs w:val="22"/>
-        </w:rPr>
-        <w:t>Usunięcie wiadomości</w:t>
-      </w:r>
-    </w:p>
-    <w:p>
-      <w:pPr>
-        <w:pStyle w:val="NormalnyWeb"/>
-        <w:numPr>
-          <w:ilvl w:val="1"/>
-          <w:numId w:val="16"/>
-        </w:numPr>
-        <w:spacing w:before="0" w:beforeAutospacing="0" w:after="0" w:afterAutospacing="0"/>
-        <w:textAlignment w:val="baseline"/>
-        <w:rPr>
-          <w:rFonts w:ascii="Arial" w:hAnsi="Arial" w:cs="Arial"/>
-          <w:color w:val="FF0000"/>
-          <w:sz w:val="22"/>
-          <w:szCs w:val="22"/>
-          <w:lang w:val="en-GB"/>
-        </w:rPr>
-      </w:pPr>
-      <w:r>
-        <w:rPr>
-          <w:rFonts w:ascii="Arial" w:hAnsi="Arial" w:cs="Arial"/>
-          <w:b/>
-          <w:bCs/>
-          <w:color w:val="FF0000"/>
-          <w:sz w:val="22"/>
-          <w:szCs w:val="22"/>
-          <w:lang w:val="en-GB"/>
-        </w:rPr>
-        <w:t>Metoda:</w:t>
-      </w:r>
-      <w:r>
-        <w:rPr>
-          <w:rFonts w:ascii="Arial" w:hAnsi="Arial" w:cs="Arial"/>
-          <w:color w:val="FF0000"/>
-          <w:sz w:val="22"/>
-          <w:szCs w:val="22"/>
-          <w:lang w:val="en-GB"/>
-        </w:rPr>
-        <w:t xml:space="preserve"> </w:t>
-      </w:r>
-      <w:r>
-        <w:rPr>
-          <w:rFonts w:ascii="Courier New" w:hAnsi="Courier New" w:cs="Courier New"/>
-          <w:color w:val="FF0000"/>
-          <w:sz w:val="22"/>
-          <w:szCs w:val="22"/>
-          <w:lang w:val="en-GB"/>
-        </w:rPr>
-        <w:t>DELETE /api/messages/{id}</w:t>
-      </w:r>
-    </w:p>
-    <w:p>
-      <w:pPr>
-        <w:pStyle w:val="NormalnyWeb"/>
-        <w:numPr>
-          <w:ilvl w:val="1"/>
-          <w:numId w:val="16"/>
-        </w:numPr>
-        <w:spacing w:before="0" w:beforeAutospacing="0" w:after="240" w:afterAutospacing="0"/>
-        <w:textAlignment w:val="baseline"/>
-        <w:rPr>
-          <w:rFonts w:ascii="Arial" w:hAnsi="Arial" w:cs="Arial"/>
-          <w:color w:val="FF0000"/>
-          <w:sz w:val="22"/>
-          <w:szCs w:val="22"/>
-        </w:rPr>
-      </w:pPr>
-      <w:r>
-        <w:rPr>
-          <w:rFonts w:ascii="Arial" w:hAnsi="Arial" w:cs="Arial"/>
-          <w:b/>
-          <w:bCs/>
-          <w:color w:val="FF0000"/>
-          <w:sz w:val="22"/>
-          <w:szCs w:val="22"/>
-        </w:rPr>
-        <w:t>Opis:</w:t>
-      </w:r>
-      <w:r>
-        <w:rPr>
-          <w:rFonts w:ascii="Arial" w:hAnsi="Arial" w:cs="Arial"/>
-          <w:color w:val="FF0000"/>
-          <w:sz w:val="22"/>
-          <w:szCs w:val="22"/>
-        </w:rPr>
-        <w:t xml:space="preserve"> Usuwa wiadomość na podstawie jej </w:t>
-      </w:r>
-      <w:r>
-        <w:rPr>
-          <w:rFonts w:ascii="Courier New" w:hAnsi="Courier New" w:cs="Courier New"/>
-          <w:color w:val="FF0000"/>
-          <w:sz w:val="22"/>
-          <w:szCs w:val="22"/>
-        </w:rPr>
-        <w:t>id</w:t>
-      </w:r>
-      <w:r>
-        <w:rPr>
-          <w:rFonts w:ascii="Arial" w:hAnsi="Arial" w:cs="Arial"/>
-          <w:color w:val="FF0000"/>
-          <w:sz w:val="22"/>
-          <w:szCs w:val="22"/>
-        </w:rPr>
-        <w:t>.</w:t>
-      </w:r>
-    </w:p>
-    <w:p>
-      <w:pPr>
-        <w:pStyle w:val="NormalnyWeb"/>
         <w:spacing w:before="240" w:beforeAutospacing="0" w:after="240" w:afterAutospacing="0"/>
         <w:rPr>
-          <w:rStyle w:val="Nagwek1Znak"/>
-          <w:color w:val="000000" w:themeColor="text1"/>
-          <w:sz w:val="40"/>
-          <w:szCs w:val="40"/>
-        </w:rPr>
-      </w:pPr>
-    </w:p>
-    <w:p>
-      <w:pPr>
-        <w:pStyle w:val="NormalnyWeb"/>
-        <w:spacing w:before="240" w:beforeAutospacing="0" w:after="240" w:afterAutospacing="0"/>
-        <w:rPr>
-          <w:rStyle w:val="Nagwek1Znak"/>
-          <w:color w:val="000000" w:themeColor="text1"/>
-          <w:sz w:val="40"/>
-          <w:szCs w:val="40"/>
-        </w:rPr>
-      </w:pPr>
-    </w:p>
-    <w:p>
-      <w:pPr>
-        <w:pStyle w:val="NormalnyWeb"/>
-        <w:spacing w:before="240" w:beforeAutospacing="0" w:after="240" w:afterAutospacing="0"/>
-        <w:rPr>
-          <w:rStyle w:val="Nagwek1Znak"/>
-          <w:color w:val="000000" w:themeColor="text1"/>
-          <w:sz w:val="40"/>
-          <w:szCs w:val="40"/>
-        </w:rPr>
-      </w:pPr>
-    </w:p>
-    <w:p>
-      <w:pPr>
-        <w:pStyle w:val="NormalnyWeb"/>
-        <w:spacing w:before="240" w:beforeAutospacing="0" w:after="240" w:afterAutospacing="0"/>
-        <w:rPr>
-          <w:rStyle w:val="Nagwek1Znak"/>
-          <w:color w:val="000000" w:themeColor="text1"/>
-          <w:sz w:val="40"/>
-          <w:szCs w:val="40"/>
-        </w:rPr>
-      </w:pPr>
-    </w:p>
-    <w:p>
-      <w:pPr>
-        <w:pStyle w:val="NormalnyWeb"/>
-        <w:spacing w:before="240" w:beforeAutospacing="0" w:after="240" w:afterAutospacing="0"/>
-        <w:rPr>
-          <w:rStyle w:val="Nagwek1Znak"/>
-          <w:color w:val="000000" w:themeColor="text1"/>
-          <w:sz w:val="40"/>
-          <w:szCs w:val="40"/>
-        </w:rPr>
-      </w:pPr>
-    </w:p>
-    <w:p>
-      <w:pPr>
-        <w:pStyle w:val="NormalnyWeb"/>
-        <w:spacing w:before="240" w:beforeAutospacing="0" w:after="240" w:afterAutospacing="0"/>
-        <w:rPr>
-          <w:rStyle w:val="Nagwek1Znak"/>
-          <w:color w:val="000000" w:themeColor="text1"/>
-          <w:sz w:val="40"/>
-          <w:szCs w:val="40"/>
+          <w:color w:val="000000"/>
         </w:rPr>
       </w:pPr>
     </w:p>
@@ -2931,7 +1787,7 @@
           <w:color w:val="FF0000"/>
         </w:rPr>
         <w:pict w14:anchorId="1901884F">
-          <v:rect id="_x0000_i1026" style="width:0;height:1.5pt" o:hralign="center" o:hrstd="t" o:hr="t" fillcolor="#a0a0a0" stroked="f"/>
+          <v:rect id="_x0000_i1025" style="width:0;height:1.5pt" o:hralign="center" o:hrstd="t" o:hr="t" fillcolor="#a0a0a0" stroked="f"/>
         </w:pict>
       </w:r>
     </w:p>
@@ -3136,7 +1992,7 @@
           <w:color w:val="FF0000"/>
         </w:rPr>
         <w:pict w14:anchorId="6AD70880">
-          <v:rect id="_x0000_i1027" style="width:0;height:1.5pt" o:hralign="center" o:hrstd="t" o:hr="t" fillcolor="#a0a0a0" stroked="f"/>
+          <v:rect id="_x0000_i1026" style="width:0;height:1.5pt" o:hralign="center" o:hrstd="t" o:hr="t" fillcolor="#a0a0a0" stroked="f"/>
         </w:pict>
       </w:r>
     </w:p>
@@ -3370,7 +2226,7 @@
           <w:color w:val="FF0000"/>
         </w:rPr>
         <w:pict w14:anchorId="566E137B">
-          <v:rect id="_x0000_i1028" style="width:0;height:1.5pt" o:hralign="center" o:hrstd="t" o:hr="t" fillcolor="#a0a0a0" stroked="f"/>
+          <v:rect id="_x0000_i1027" style="width:0;height:1.5pt" o:hralign="center" o:hrstd="t" o:hr="t" fillcolor="#a0a0a0" stroked="f"/>
         </w:pict>
       </w:r>
     </w:p>
@@ -3863,14 +2719,12 @@
         <w:pStyle w:val="Nagwek4"/>
         <w:spacing w:before="240" w:beforeAutospacing="0" w:after="40" w:afterAutospacing="0"/>
         <w:rPr>
-          <w:color w:val="FF0000"/>
           <w:u w:val="single"/>
         </w:rPr>
       </w:pPr>
       <w:r>
         <w:rPr>
           <w:rFonts w:ascii="Arial" w:hAnsi="Arial" w:cs="Arial"/>
-          <w:color w:val="FF0000"/>
           <w:sz w:val="22"/>
           <w:szCs w:val="22"/>
           <w:u w:val="single"/>
@@ -3889,15 +2743,13 @@
         <w:textAlignment w:val="baseline"/>
         <w:rPr>
           <w:rFonts w:ascii="Arial" w:hAnsi="Arial" w:cs="Arial"/>
-          <w:color w:val="FF0000"/>
-          <w:sz w:val="22"/>
-          <w:szCs w:val="22"/>
-        </w:rPr>
-      </w:pPr>
-      <w:r>
-        <w:rPr>
-          <w:rFonts w:ascii="Arial" w:hAnsi="Arial" w:cs="Arial"/>
-          <w:color w:val="FF0000"/>
+          <w:sz w:val="22"/>
+          <w:szCs w:val="22"/>
+        </w:rPr>
+      </w:pPr>
+      <w:r>
+        <w:rPr>
+          <w:rFonts w:ascii="Arial" w:hAnsi="Arial" w:cs="Arial"/>
           <w:sz w:val="22"/>
           <w:szCs w:val="22"/>
         </w:rPr>
@@ -3906,16 +2758,30 @@
       <w:r>
         <w:rPr>
           <w:rFonts w:ascii="Courier New" w:hAnsi="Courier New" w:cs="Courier New"/>
-          <w:color w:val="FF0000"/>
-          <w:sz w:val="22"/>
-          <w:szCs w:val="22"/>
-        </w:rPr>
-        <w:t>GET /api/photos</w:t>
-      </w:r>
-      <w:r>
-        <w:rPr>
-          <w:rFonts w:ascii="Arial" w:hAnsi="Arial" w:cs="Arial"/>
-          <w:color w:val="FF0000"/>
+          <w:sz w:val="22"/>
+          <w:szCs w:val="22"/>
+        </w:rPr>
+        <w:t>GET</w:t>
+      </w:r>
+      <w:r>
+        <w:rPr>
+          <w:rFonts w:ascii="Courier New" w:hAnsi="Courier New" w:cs="Courier New"/>
+          <w:sz w:val="22"/>
+          <w:szCs w:val="22"/>
+        </w:rPr>
+        <w:t xml:space="preserve"> </w:t>
+      </w:r>
+      <w:r>
+        <w:rPr>
+          <w:rFonts w:ascii="Courier New" w:hAnsi="Courier New" w:cs="Courier New"/>
+          <w:sz w:val="22"/>
+          <w:szCs w:val="22"/>
+        </w:rPr>
+        <w:t>/photos</w:t>
+      </w:r>
+      <w:r>
+        <w:rPr>
+          <w:rFonts w:ascii="Arial" w:hAnsi="Arial" w:cs="Arial"/>
           <w:sz w:val="22"/>
           <w:szCs w:val="22"/>
         </w:rPr>
@@ -3924,7 +2790,6 @@
       <w:r>
         <w:rPr>
           <w:rFonts w:ascii="Courier New" w:hAnsi="Courier New" w:cs="Courier New"/>
-          <w:color w:val="FF0000"/>
           <w:sz w:val="22"/>
           <w:szCs w:val="22"/>
         </w:rPr>
@@ -3933,27 +2798,97 @@
       <w:r>
         <w:rPr>
           <w:rFonts w:ascii="Arial" w:hAnsi="Arial" w:cs="Arial"/>
-          <w:color w:val="FF0000"/>
           <w:sz w:val="22"/>
           <w:szCs w:val="22"/>
         </w:rPr>
         <w:t>.</w:t>
       </w:r>
-    </w:p>
-    <w:p>
-      <w:pPr>
-        <w:rPr>
-          <w:rFonts w:ascii="Times New Roman" w:hAnsi="Times New Roman" w:cs="Times New Roman"/>
-          <w:sz w:val="24"/>
-          <w:szCs w:val="24"/>
-        </w:rPr>
-      </w:pPr>
-    </w:p>
-    <w:p>
-      <w:pPr>
-        <w:pStyle w:val="NormalnyWeb"/>
+      <w:r>
+        <w:rPr>
+          <w:rFonts w:ascii="Arial" w:hAnsi="Arial" w:cs="Arial"/>
+          <w:sz w:val="22"/>
+          <w:szCs w:val="22"/>
+        </w:rPr>
+        <w:t xml:space="preserve"> </w:t>
+      </w:r>
+    </w:p>
+    <w:p>
+      <w:pPr>
+        <w:pStyle w:val="NormalnyWeb"/>
+        <w:pBdr>
+          <w:top w:val="single" w:sz="4" w:space="1" w:color="auto"/>
+          <w:left w:val="single" w:sz="4" w:space="4" w:color="auto"/>
+          <w:bottom w:val="single" w:sz="4" w:space="22" w:color="auto"/>
+          <w:right w:val="single" w:sz="4" w:space="4" w:color="auto"/>
+        </w:pBdr>
+        <w:spacing w:before="240" w:after="240"/>
+        <w:rPr>
+          <w:rFonts w:ascii="Arial" w:hAnsi="Arial" w:cs="Arial"/>
+          <w:sz w:val="22"/>
+          <w:szCs w:val="22"/>
+        </w:rPr>
+      </w:pPr>
+    </w:p>
+    <w:p>
+      <w:pPr>
+        <w:pStyle w:val="NormalnyWeb"/>
+        <w:pBdr>
+          <w:top w:val="single" w:sz="4" w:space="1" w:color="auto"/>
+          <w:left w:val="single" w:sz="4" w:space="4" w:color="auto"/>
+          <w:bottom w:val="single" w:sz="4" w:space="22" w:color="auto"/>
+          <w:right w:val="single" w:sz="4" w:space="4" w:color="auto"/>
+        </w:pBdr>
+        <w:spacing w:before="240" w:after="240"/>
+        <w:rPr>
+          <w:rFonts w:ascii="Arial" w:hAnsi="Arial" w:cs="Arial"/>
+          <w:sz w:val="22"/>
+          <w:szCs w:val="22"/>
+        </w:rPr>
+      </w:pPr>
+      <w:r>
+        <w:rPr>
+          <w:rFonts w:ascii="Arial" w:hAnsi="Arial" w:cs="Arial"/>
+          <w:sz w:val="22"/>
+          <w:szCs w:val="22"/>
+        </w:rPr>
+        <w:t>Obecnie w części backendowej zaimplementowano</w:t>
+      </w:r>
+      <w:r>
+        <w:rPr>
+          <w:rFonts w:ascii="Arial" w:hAnsi="Arial" w:cs="Arial"/>
+          <w:sz w:val="22"/>
+          <w:szCs w:val="22"/>
+        </w:rPr>
+        <w:t xml:space="preserve"> API w tym celu oraz</w:t>
+      </w:r>
+      <w:r>
+        <w:rPr>
+          <w:rFonts w:ascii="Arial" w:hAnsi="Arial" w:cs="Arial"/>
+          <w:sz w:val="22"/>
+          <w:szCs w:val="22"/>
+        </w:rPr>
+        <w:t xml:space="preserve"> lokalną bazę danych, która nie będzie wykorzystywana w części frontendowej, ponieważ strona będzie hostowana, co wymaga zastosowania bazy danych sieciowej. Istnieje jednak możliwość rozbudowy projektu i wykorzystania bazy danych sieciowej w przyszłości.</w:t>
+      </w:r>
+    </w:p>
+    <w:p>
+      <w:pPr>
+        <w:pStyle w:val="NormalnyWeb"/>
+        <w:pBdr>
+          <w:top w:val="single" w:sz="4" w:space="1" w:color="auto"/>
+          <w:left w:val="single" w:sz="4" w:space="4" w:color="auto"/>
+          <w:bottom w:val="single" w:sz="4" w:space="22" w:color="auto"/>
+          <w:right w:val="single" w:sz="4" w:space="4" w:color="auto"/>
+        </w:pBdr>
         <w:spacing w:before="240" w:beforeAutospacing="0" w:after="240" w:afterAutospacing="0"/>
       </w:pPr>
+      <w:r>
+        <w:rPr>
+          <w:rFonts w:ascii="Arial" w:hAnsi="Arial" w:cs="Arial"/>
+          <w:sz w:val="22"/>
+          <w:szCs w:val="22"/>
+        </w:rPr>
+        <w:t>Aby udostępnić zdjęcia z bazy danych na stronie internetowej, konieczne jest zastosowanie bazy danych sieciowej, a same zdjęcia powinny być przechowywane w chmurze (np. w usługach takich jak AWS S3, Google Cloud Storage itp.). Lokalnie przechowywane zdjęcia mogą nie być wystarczające, zwłaszcza w przypadku hostowania strony w Internecie. Na obecnym etapie projekt nie wymaga jeszcze tego rodzaju rozbudowy.</w:t>
+      </w:r>
       <w:r>
         <w:rPr>
           <w:rFonts w:ascii="Arial" w:hAnsi="Arial" w:cs="Arial"/>

</xml_diff>